<commit_message>
Some small changes to the 0.1 guide
</commit_message>
<xml_diff>
--- a/Documents/Developer's Guide/Developer's Guide_v0.1.docx
+++ b/Documents/Developer's Guide/Developer's Guide_v0.1.docx
@@ -10,7 +10,6 @@
       <w:r>
         <w:rPr>
           <w:noProof/>
-          <w:lang w:eastAsia="zh-CN"/>
         </w:rPr>
         <w:drawing>
           <wp:anchor distT="0" distB="0" distL="114300" distR="114300" simplePos="0" relativeHeight="251765760" behindDoc="0" locked="0" layoutInCell="1" allowOverlap="1" wp14:anchorId="5A468AB5" wp14:editId="5F44190B">
@@ -146,7 +145,6 @@
             <w:r>
               <w:rPr>
                 <w:noProof/>
-                <w:lang w:eastAsia="zh-CN"/>
               </w:rPr>
               <w:drawing>
                 <wp:inline distT="0" distB="0" distL="0" distR="0">
@@ -250,7 +248,6 @@
             <w:r>
               <w:rPr>
                 <w:noProof/>
-                <w:lang w:eastAsia="zh-CN"/>
               </w:rPr>
               <w:drawing>
                 <wp:inline distT="0" distB="0" distL="0" distR="0">
@@ -348,7 +345,6 @@
             <w:r>
               <w:rPr>
                 <w:noProof/>
-                <w:lang w:eastAsia="zh-CN"/>
               </w:rPr>
               <w:drawing>
                 <wp:inline distT="0" distB="0" distL="0" distR="0">
@@ -457,7 +453,6 @@
                 <w:noProof/>
                 <w:sz w:val="24"/>
                 <w:szCs w:val="24"/>
-                <w:lang w:eastAsia="zh-CN"/>
               </w:rPr>
               <w:drawing>
                 <wp:inline distT="0" distB="0" distL="0" distR="0">
@@ -1000,60 +995,15 @@
               </w:rPr>
               <w:tab/>
             </w:r>
-            <w:r>
-              <w:rPr>
-                <w:noProof/>
-                <w:webHidden/>
-                <w:sz w:val="26"/>
-                <w:szCs w:val="26"/>
-              </w:rPr>
-              <w:fldChar w:fldCharType="begin"/>
-            </w:r>
-            <w:r>
-              <w:rPr>
-                <w:noProof/>
-                <w:webHidden/>
-                <w:sz w:val="26"/>
-                <w:szCs w:val="26"/>
-              </w:rPr>
-              <w:instrText xml:space="preserve"> PAGEREF _Toc400992180 \h </w:instrText>
-            </w:r>
-            <w:r>
-              <w:rPr>
-                <w:noProof/>
-                <w:webHidden/>
-                <w:sz w:val="26"/>
-                <w:szCs w:val="26"/>
-              </w:rPr>
-            </w:r>
-            <w:r>
-              <w:rPr>
-                <w:noProof/>
-                <w:webHidden/>
-                <w:sz w:val="26"/>
-                <w:szCs w:val="26"/>
-              </w:rPr>
-              <w:fldChar w:fldCharType="separate"/>
-            </w:r>
-            <w:r>
-              <w:rPr>
-                <w:noProof/>
-                <w:webHidden/>
-                <w:sz w:val="26"/>
-                <w:szCs w:val="26"/>
-              </w:rPr>
-              <w:t>5</w:t>
-            </w:r>
-            <w:r>
-              <w:rPr>
-                <w:noProof/>
-                <w:webHidden/>
-                <w:sz w:val="26"/>
-                <w:szCs w:val="26"/>
-              </w:rPr>
-              <w:fldChar w:fldCharType="end"/>
-            </w:r>
           </w:hyperlink>
+          <w:r>
+            <w:rPr>
+              <w:noProof/>
+              <w:sz w:val="26"/>
+              <w:szCs w:val="26"/>
+            </w:rPr>
+            <w:t>6</w:t>
+          </w:r>
         </w:p>
         <w:p>
           <w:pPr>
@@ -1088,60 +1038,15 @@
               </w:rPr>
               <w:tab/>
             </w:r>
-            <w:r>
-              <w:rPr>
-                <w:noProof/>
-                <w:webHidden/>
-                <w:sz w:val="26"/>
-                <w:szCs w:val="26"/>
-              </w:rPr>
-              <w:fldChar w:fldCharType="begin"/>
-            </w:r>
-            <w:r>
-              <w:rPr>
-                <w:noProof/>
-                <w:webHidden/>
-                <w:sz w:val="26"/>
-                <w:szCs w:val="26"/>
-              </w:rPr>
-              <w:instrText xml:space="preserve"> PAGEREF _Toc400992181 \h </w:instrText>
-            </w:r>
-            <w:r>
-              <w:rPr>
-                <w:noProof/>
-                <w:webHidden/>
-                <w:sz w:val="26"/>
-                <w:szCs w:val="26"/>
-              </w:rPr>
-            </w:r>
-            <w:r>
-              <w:rPr>
-                <w:noProof/>
-                <w:webHidden/>
-                <w:sz w:val="26"/>
-                <w:szCs w:val="26"/>
-              </w:rPr>
-              <w:fldChar w:fldCharType="separate"/>
-            </w:r>
-            <w:r>
-              <w:rPr>
-                <w:noProof/>
-                <w:webHidden/>
-                <w:sz w:val="26"/>
-                <w:szCs w:val="26"/>
-              </w:rPr>
-              <w:t>6</w:t>
-            </w:r>
-            <w:r>
-              <w:rPr>
-                <w:noProof/>
-                <w:webHidden/>
-                <w:sz w:val="26"/>
-                <w:szCs w:val="26"/>
-              </w:rPr>
-              <w:fldChar w:fldCharType="end"/>
-            </w:r>
           </w:hyperlink>
+          <w:r>
+            <w:rPr>
+              <w:noProof/>
+              <w:sz w:val="26"/>
+              <w:szCs w:val="26"/>
+            </w:rPr>
+            <w:t>7</w:t>
+          </w:r>
         </w:p>
         <w:p>
           <w:pPr>
@@ -1264,60 +1169,15 @@
               </w:rPr>
               <w:tab/>
             </w:r>
-            <w:r>
-              <w:rPr>
-                <w:noProof/>
-                <w:webHidden/>
-                <w:sz w:val="26"/>
-                <w:szCs w:val="26"/>
-              </w:rPr>
-              <w:fldChar w:fldCharType="begin"/>
-            </w:r>
-            <w:r>
-              <w:rPr>
-                <w:noProof/>
-                <w:webHidden/>
-                <w:sz w:val="26"/>
-                <w:szCs w:val="26"/>
-              </w:rPr>
-              <w:instrText xml:space="preserve"> PAGEREF _Toc400992183 \h </w:instrText>
-            </w:r>
-            <w:r>
-              <w:rPr>
-                <w:noProof/>
-                <w:webHidden/>
-                <w:sz w:val="26"/>
-                <w:szCs w:val="26"/>
-              </w:rPr>
-            </w:r>
-            <w:r>
-              <w:rPr>
-                <w:noProof/>
-                <w:webHidden/>
-                <w:sz w:val="26"/>
-                <w:szCs w:val="26"/>
-              </w:rPr>
-              <w:fldChar w:fldCharType="separate"/>
-            </w:r>
-            <w:r>
-              <w:rPr>
-                <w:noProof/>
-                <w:webHidden/>
-                <w:sz w:val="26"/>
-                <w:szCs w:val="26"/>
-              </w:rPr>
-              <w:t>8</w:t>
-            </w:r>
-            <w:r>
-              <w:rPr>
-                <w:noProof/>
-                <w:webHidden/>
-                <w:sz w:val="26"/>
-                <w:szCs w:val="26"/>
-              </w:rPr>
-              <w:fldChar w:fldCharType="end"/>
-            </w:r>
           </w:hyperlink>
+          <w:r>
+            <w:rPr>
+              <w:noProof/>
+              <w:sz w:val="26"/>
+              <w:szCs w:val="26"/>
+            </w:rPr>
+            <w:t>9</w:t>
+          </w:r>
         </w:p>
         <w:p>
           <w:pPr>
@@ -1352,60 +1212,15 @@
               </w:rPr>
               <w:tab/>
             </w:r>
-            <w:r>
-              <w:rPr>
-                <w:noProof/>
-                <w:webHidden/>
-                <w:sz w:val="26"/>
-                <w:szCs w:val="26"/>
-              </w:rPr>
-              <w:fldChar w:fldCharType="begin"/>
-            </w:r>
-            <w:r>
-              <w:rPr>
-                <w:noProof/>
-                <w:webHidden/>
-                <w:sz w:val="26"/>
-                <w:szCs w:val="26"/>
-              </w:rPr>
-              <w:instrText xml:space="preserve"> PAGEREF _Toc400992184 \h </w:instrText>
-            </w:r>
-            <w:r>
-              <w:rPr>
-                <w:noProof/>
-                <w:webHidden/>
-                <w:sz w:val="26"/>
-                <w:szCs w:val="26"/>
-              </w:rPr>
-            </w:r>
-            <w:r>
-              <w:rPr>
-                <w:noProof/>
-                <w:webHidden/>
-                <w:sz w:val="26"/>
-                <w:szCs w:val="26"/>
-              </w:rPr>
-              <w:fldChar w:fldCharType="separate"/>
-            </w:r>
-            <w:r>
-              <w:rPr>
-                <w:noProof/>
-                <w:webHidden/>
-                <w:sz w:val="26"/>
-                <w:szCs w:val="26"/>
-              </w:rPr>
-              <w:t>9</w:t>
-            </w:r>
-            <w:r>
-              <w:rPr>
-                <w:noProof/>
-                <w:webHidden/>
-                <w:sz w:val="26"/>
-                <w:szCs w:val="26"/>
-              </w:rPr>
-              <w:fldChar w:fldCharType="end"/>
-            </w:r>
           </w:hyperlink>
+          <w:r>
+            <w:rPr>
+              <w:noProof/>
+              <w:sz w:val="26"/>
+              <w:szCs w:val="26"/>
+            </w:rPr>
+            <w:t>10</w:t>
+          </w:r>
         </w:p>
         <w:p>
           <w:pPr>
@@ -2544,7 +2359,6 @@
           <w:noProof/>
           <w:sz w:val="32"/>
           <w:szCs w:val="32"/>
-          <w:lang w:eastAsia="zh-CN"/>
         </w:rPr>
         <mc:AlternateContent>
           <mc:Choice Requires="wps">
@@ -2639,7 +2453,6 @@
           <w:noProof/>
           <w:sz w:val="32"/>
           <w:szCs w:val="32"/>
-          <w:lang w:eastAsia="zh-CN"/>
         </w:rPr>
         <mc:AlternateContent>
           <mc:Choice Requires="wps">
@@ -2734,7 +2547,6 @@
           <w:noProof/>
           <w:sz w:val="32"/>
           <w:szCs w:val="32"/>
-          <w:lang w:eastAsia="zh-CN"/>
         </w:rPr>
         <mc:AlternateContent>
           <mc:Choice Requires="wps">
@@ -2829,7 +2641,6 @@
           <w:noProof/>
           <w:sz w:val="32"/>
           <w:szCs w:val="32"/>
-          <w:lang w:eastAsia="zh-CN"/>
         </w:rPr>
         <mc:AlternateContent>
           <mc:Choice Requires="wps">
@@ -2924,7 +2735,6 @@
           <w:noProof/>
           <w:sz w:val="32"/>
           <w:szCs w:val="32"/>
-          <w:lang w:eastAsia="zh-CN"/>
         </w:rPr>
         <mc:AlternateContent>
           <mc:Choice Requires="wps">
@@ -3019,7 +2829,6 @@
           <w:noProof/>
           <w:sz w:val="32"/>
           <w:szCs w:val="32"/>
-          <w:lang w:eastAsia="zh-CN"/>
         </w:rPr>
         <mc:AlternateContent>
           <mc:Choice Requires="wps">
@@ -3143,7 +2952,6 @@
           <w:noProof/>
           <w:sz w:val="32"/>
           <w:szCs w:val="32"/>
-          <w:lang w:eastAsia="zh-CN"/>
         </w:rPr>
         <mc:AlternateContent>
           <mc:Choice Requires="wps">
@@ -3238,7 +3046,6 @@
           <w:noProof/>
           <w:sz w:val="32"/>
           <w:szCs w:val="32"/>
-          <w:lang w:eastAsia="zh-CN"/>
         </w:rPr>
         <mc:AlternateContent>
           <mc:Choice Requires="wps">
@@ -3333,7 +3140,6 @@
           <w:noProof/>
           <w:sz w:val="32"/>
           <w:szCs w:val="32"/>
-          <w:lang w:eastAsia="zh-CN"/>
         </w:rPr>
         <mc:AlternateContent>
           <mc:Choice Requires="wps">
@@ -3459,7 +3265,6 @@
           <w:noProof/>
           <w:sz w:val="32"/>
           <w:szCs w:val="32"/>
-          <w:lang w:eastAsia="zh-CN"/>
         </w:rPr>
         <mc:AlternateContent>
           <mc:Choice Requires="wps">
@@ -3550,7 +3355,6 @@
           <w:noProof/>
           <w:sz w:val="32"/>
           <w:szCs w:val="32"/>
-          <w:lang w:eastAsia="zh-CN"/>
         </w:rPr>
         <mc:AlternateContent>
           <mc:Choice Requires="wps">
@@ -3676,7 +3480,6 @@
           <w:noProof/>
           <w:sz w:val="32"/>
           <w:szCs w:val="32"/>
-          <w:lang w:eastAsia="zh-CN"/>
         </w:rPr>
         <mc:AlternateContent>
           <mc:Choice Requires="wps">
@@ -3767,7 +3570,6 @@
           <w:noProof/>
           <w:sz w:val="32"/>
           <w:szCs w:val="32"/>
-          <w:lang w:eastAsia="zh-CN"/>
         </w:rPr>
         <mc:AlternateContent>
           <mc:Choice Requires="wps">
@@ -3889,7 +3691,6 @@
           <w:noProof/>
           <w:sz w:val="32"/>
           <w:szCs w:val="32"/>
-          <w:lang w:eastAsia="zh-CN"/>
         </w:rPr>
         <mc:AlternateContent>
           <mc:Choice Requires="wps">
@@ -3979,7 +3780,6 @@
           <w:noProof/>
           <w:sz w:val="32"/>
           <w:szCs w:val="32"/>
-          <w:lang w:eastAsia="zh-CN"/>
         </w:rPr>
         <mc:AlternateContent>
           <mc:Choice Requires="wps">
@@ -4093,7 +3893,6 @@
           <w:noProof/>
           <w:sz w:val="32"/>
           <w:szCs w:val="32"/>
-          <w:lang w:eastAsia="zh-CN"/>
         </w:rPr>
         <mc:AlternateContent>
           <mc:Choice Requires="wps">
@@ -4219,7 +4018,6 @@
           <w:noProof/>
           <w:sz w:val="32"/>
           <w:szCs w:val="32"/>
-          <w:lang w:eastAsia="zh-CN"/>
         </w:rPr>
         <mc:AlternateContent>
           <mc:Choice Requires="wps">
@@ -4310,7 +4108,6 @@
           <w:noProof/>
           <w:sz w:val="32"/>
           <w:szCs w:val="32"/>
-          <w:lang w:eastAsia="zh-CN"/>
         </w:rPr>
         <mc:AlternateContent>
           <mc:Choice Requires="wps">
@@ -4400,7 +4197,6 @@
           <w:noProof/>
           <w:sz w:val="32"/>
           <w:szCs w:val="32"/>
-          <w:lang w:eastAsia="zh-CN"/>
         </w:rPr>
         <w:drawing>
           <wp:inline distT="0" distB="0" distL="0" distR="0">
@@ -4722,7 +4518,441 @@
           <w:szCs w:val="22"/>
         </w:rPr>
       </w:pPr>
-      <w:r>
+    </w:p>
+    <w:tbl>
+      <w:tblPr>
+        <w:tblStyle w:val="TableGrid"/>
+        <w:tblW w:w="0" w:type="auto"/>
+        <w:tblLook w:val="04A0" w:firstRow="1" w:lastRow="0" w:firstColumn="1" w:lastColumn="0" w:noHBand="0" w:noVBand="1"/>
+      </w:tblPr>
+      <w:tblGrid>
+        <w:gridCol w:w="715"/>
+        <w:gridCol w:w="8635"/>
+      </w:tblGrid>
+      <w:tr>
+        <w:tc>
+          <w:tcPr>
+            <w:tcW w:w="715" w:type="dxa"/>
+          </w:tcPr>
+          <w:p>
+            <w:pPr>
+              <w:pStyle w:val="NoSpacing"/>
+              <w:rPr>
+                <w:rStyle w:val="Heading1Char"/>
+                <w:rFonts w:ascii="Calibri" w:eastAsia="Calibri" w:hAnsi="Calibri"/>
+                <w:bCs/>
+                <w:color w:val="auto"/>
+                <w:sz w:val="22"/>
+                <w:szCs w:val="22"/>
+              </w:rPr>
+            </w:pPr>
+            <w:r>
+              <w:rPr>
+                <w:rStyle w:val="Heading1Char"/>
+                <w:rFonts w:ascii="Calibri" w:eastAsia="Calibri" w:hAnsi="Calibri"/>
+                <w:bCs/>
+                <w:color w:val="auto"/>
+                <w:sz w:val="22"/>
+                <w:szCs w:val="22"/>
+              </w:rPr>
+              <w:t>#all</w:t>
+            </w:r>
+          </w:p>
+        </w:tc>
+        <w:tc>
+          <w:tcPr>
+            <w:tcW w:w="8635" w:type="dxa"/>
+          </w:tcPr>
+          <w:p>
+            <w:pPr>
+              <w:pStyle w:val="NoSpacing"/>
+              <w:rPr>
+                <w:rStyle w:val="Heading1Char"/>
+                <w:rFonts w:ascii="Calibri" w:eastAsia="Calibri" w:hAnsi="Calibri"/>
+                <w:bCs/>
+                <w:color w:val="auto"/>
+                <w:sz w:val="22"/>
+                <w:szCs w:val="22"/>
+              </w:rPr>
+            </w:pPr>
+            <w:r>
+              <w:rPr>
+                <w:rStyle w:val="Heading1Char"/>
+                <w:rFonts w:ascii="Calibri" w:eastAsia="Calibri" w:hAnsi="Calibri"/>
+                <w:bCs/>
+                <w:color w:val="auto"/>
+                <w:sz w:val="22"/>
+                <w:szCs w:val="22"/>
+              </w:rPr>
+              <w:t>All Tasks</w:t>
+            </w:r>
+          </w:p>
+        </w:tc>
+      </w:tr>
+      <w:tr>
+        <w:tc>
+          <w:tcPr>
+            <w:tcW w:w="715" w:type="dxa"/>
+          </w:tcPr>
+          <w:p>
+            <w:pPr>
+              <w:pStyle w:val="NoSpacing"/>
+              <w:rPr>
+                <w:rStyle w:val="Heading1Char"/>
+                <w:rFonts w:ascii="Calibri" w:eastAsia="Calibri" w:hAnsi="Calibri"/>
+                <w:bCs/>
+                <w:color w:val="auto"/>
+                <w:sz w:val="22"/>
+                <w:szCs w:val="22"/>
+              </w:rPr>
+            </w:pPr>
+            <w:r>
+              <w:rPr>
+                <w:rStyle w:val="Heading1Char"/>
+                <w:rFonts w:ascii="Calibri" w:eastAsia="Calibri" w:hAnsi="Calibri"/>
+                <w:bCs/>
+                <w:color w:val="auto"/>
+                <w:sz w:val="22"/>
+                <w:szCs w:val="22"/>
+              </w:rPr>
+              <w:t>#pri</w:t>
+            </w:r>
+          </w:p>
+        </w:tc>
+        <w:tc>
+          <w:tcPr>
+            <w:tcW w:w="8635" w:type="dxa"/>
+          </w:tcPr>
+          <w:p>
+            <w:pPr>
+              <w:pStyle w:val="NoSpacing"/>
+              <w:rPr>
+                <w:rStyle w:val="Heading1Char"/>
+                <w:rFonts w:ascii="Calibri" w:eastAsia="Calibri" w:hAnsi="Calibri"/>
+                <w:bCs/>
+                <w:color w:val="auto"/>
+                <w:sz w:val="22"/>
+                <w:szCs w:val="22"/>
+              </w:rPr>
+            </w:pPr>
+            <w:r>
+              <w:rPr>
+                <w:rStyle w:val="Heading1Char"/>
+                <w:rFonts w:ascii="Calibri" w:eastAsia="Calibri" w:hAnsi="Calibri"/>
+                <w:bCs/>
+                <w:color w:val="auto"/>
+                <w:sz w:val="22"/>
+                <w:szCs w:val="22"/>
+              </w:rPr>
+              <w:t>Priority Tasks</w:t>
+            </w:r>
+          </w:p>
+        </w:tc>
+      </w:tr>
+      <w:tr>
+        <w:tc>
+          <w:tcPr>
+            <w:tcW w:w="715" w:type="dxa"/>
+          </w:tcPr>
+          <w:p>
+            <w:pPr>
+              <w:pStyle w:val="NoSpacing"/>
+              <w:rPr>
+                <w:rStyle w:val="Heading1Char"/>
+                <w:rFonts w:ascii="Calibri" w:eastAsia="Calibri" w:hAnsi="Calibri"/>
+                <w:bCs/>
+                <w:color w:val="auto"/>
+                <w:sz w:val="22"/>
+                <w:szCs w:val="22"/>
+              </w:rPr>
+            </w:pPr>
+            <w:r>
+              <w:rPr>
+                <w:rStyle w:val="Heading1Char"/>
+                <w:rFonts w:ascii="Calibri" w:eastAsia="Calibri" w:hAnsi="Calibri"/>
+                <w:bCs/>
+                <w:color w:val="auto"/>
+                <w:sz w:val="22"/>
+                <w:szCs w:val="22"/>
+              </w:rPr>
+              <w:t>#tdy</w:t>
+            </w:r>
+          </w:p>
+        </w:tc>
+        <w:tc>
+          <w:tcPr>
+            <w:tcW w:w="8635" w:type="dxa"/>
+          </w:tcPr>
+          <w:p>
+            <w:pPr>
+              <w:pStyle w:val="NoSpacing"/>
+              <w:rPr>
+                <w:rStyle w:val="Heading1Char"/>
+                <w:rFonts w:ascii="Calibri" w:eastAsia="Calibri" w:hAnsi="Calibri"/>
+                <w:bCs/>
+                <w:color w:val="auto"/>
+                <w:sz w:val="22"/>
+                <w:szCs w:val="22"/>
+              </w:rPr>
+            </w:pPr>
+            <w:r>
+              <w:rPr>
+                <w:rStyle w:val="Heading1Char"/>
+                <w:rFonts w:ascii="Calibri" w:eastAsia="Calibri" w:hAnsi="Calibri"/>
+                <w:bCs/>
+                <w:color w:val="auto"/>
+                <w:sz w:val="22"/>
+                <w:szCs w:val="22"/>
+              </w:rPr>
+              <w:t>Today’s Tasks</w:t>
+            </w:r>
+          </w:p>
+        </w:tc>
+      </w:tr>
+      <w:tr>
+        <w:tc>
+          <w:tcPr>
+            <w:tcW w:w="715" w:type="dxa"/>
+          </w:tcPr>
+          <w:p>
+            <w:pPr>
+              <w:pStyle w:val="NoSpacing"/>
+              <w:rPr>
+                <w:rStyle w:val="Heading1Char"/>
+                <w:rFonts w:ascii="Calibri" w:eastAsia="Calibri" w:hAnsi="Calibri"/>
+                <w:bCs/>
+                <w:color w:val="auto"/>
+                <w:sz w:val="22"/>
+                <w:szCs w:val="22"/>
+              </w:rPr>
+            </w:pPr>
+            <w:r>
+              <w:rPr>
+                <w:rStyle w:val="Heading1Char"/>
+                <w:rFonts w:ascii="Calibri" w:eastAsia="Calibri" w:hAnsi="Calibri"/>
+                <w:bCs/>
+                <w:color w:val="auto"/>
+                <w:sz w:val="22"/>
+                <w:szCs w:val="22"/>
+              </w:rPr>
+              <w:t>#tmr</w:t>
+            </w:r>
+          </w:p>
+        </w:tc>
+        <w:tc>
+          <w:tcPr>
+            <w:tcW w:w="8635" w:type="dxa"/>
+          </w:tcPr>
+          <w:p>
+            <w:pPr>
+              <w:pStyle w:val="NoSpacing"/>
+              <w:rPr>
+                <w:rStyle w:val="Heading1Char"/>
+                <w:rFonts w:ascii="Calibri" w:eastAsia="Calibri" w:hAnsi="Calibri"/>
+                <w:bCs/>
+                <w:color w:val="auto"/>
+                <w:sz w:val="22"/>
+                <w:szCs w:val="22"/>
+              </w:rPr>
+            </w:pPr>
+            <w:r>
+              <w:rPr>
+                <w:rStyle w:val="Heading1Char"/>
+                <w:rFonts w:ascii="Calibri" w:eastAsia="Calibri" w:hAnsi="Calibri"/>
+                <w:bCs/>
+                <w:color w:val="auto"/>
+                <w:sz w:val="22"/>
+                <w:szCs w:val="22"/>
+              </w:rPr>
+              <w:t>Tomorrow’s Tasks</w:t>
+            </w:r>
+          </w:p>
+        </w:tc>
+      </w:tr>
+      <w:tr>
+        <w:tc>
+          <w:tcPr>
+            <w:tcW w:w="715" w:type="dxa"/>
+          </w:tcPr>
+          <w:p>
+            <w:pPr>
+              <w:pStyle w:val="NoSpacing"/>
+              <w:rPr>
+                <w:rStyle w:val="Heading1Char"/>
+                <w:rFonts w:ascii="Calibri" w:eastAsia="Calibri" w:hAnsi="Calibri"/>
+                <w:bCs/>
+                <w:color w:val="auto"/>
+                <w:sz w:val="22"/>
+                <w:szCs w:val="22"/>
+              </w:rPr>
+            </w:pPr>
+            <w:r>
+              <w:rPr>
+                <w:rStyle w:val="Heading1Char"/>
+                <w:rFonts w:ascii="Calibri" w:eastAsia="Calibri" w:hAnsi="Calibri"/>
+                <w:bCs/>
+                <w:color w:val="auto"/>
+                <w:sz w:val="22"/>
+                <w:szCs w:val="22"/>
+              </w:rPr>
+              <w:t>#upc</w:t>
+            </w:r>
+          </w:p>
+        </w:tc>
+        <w:tc>
+          <w:tcPr>
+            <w:tcW w:w="8635" w:type="dxa"/>
+          </w:tcPr>
+          <w:p>
+            <w:pPr>
+              <w:pStyle w:val="NoSpacing"/>
+              <w:rPr>
+                <w:rStyle w:val="Heading1Char"/>
+                <w:rFonts w:ascii="Calibri" w:eastAsia="Calibri" w:hAnsi="Calibri"/>
+                <w:bCs/>
+                <w:color w:val="auto"/>
+                <w:sz w:val="22"/>
+                <w:szCs w:val="22"/>
+              </w:rPr>
+            </w:pPr>
+            <w:r>
+              <w:rPr>
+                <w:rStyle w:val="Heading1Char"/>
+                <w:rFonts w:ascii="Calibri" w:eastAsia="Calibri" w:hAnsi="Calibri"/>
+                <w:bCs/>
+                <w:color w:val="auto"/>
+                <w:sz w:val="22"/>
+                <w:szCs w:val="22"/>
+              </w:rPr>
+              <w:t>Upcoming Tasks</w:t>
+            </w:r>
+          </w:p>
+        </w:tc>
+      </w:tr>
+      <w:tr>
+        <w:tc>
+          <w:tcPr>
+            <w:tcW w:w="715" w:type="dxa"/>
+          </w:tcPr>
+          <w:p>
+            <w:pPr>
+              <w:pStyle w:val="NoSpacing"/>
+              <w:rPr>
+                <w:rStyle w:val="Heading1Char"/>
+                <w:rFonts w:ascii="Calibri" w:eastAsia="Calibri" w:hAnsi="Calibri"/>
+                <w:bCs/>
+                <w:color w:val="auto"/>
+                <w:sz w:val="22"/>
+                <w:szCs w:val="22"/>
+              </w:rPr>
+            </w:pPr>
+            <w:r>
+              <w:rPr>
+                <w:rStyle w:val="Heading1Char"/>
+                <w:rFonts w:ascii="Calibri" w:eastAsia="Calibri" w:hAnsi="Calibri"/>
+                <w:bCs/>
+                <w:color w:val="auto"/>
+                <w:sz w:val="22"/>
+                <w:szCs w:val="22"/>
+              </w:rPr>
+              <w:t>#smd</w:t>
+            </w:r>
+          </w:p>
+        </w:tc>
+        <w:tc>
+          <w:tcPr>
+            <w:tcW w:w="8635" w:type="dxa"/>
+          </w:tcPr>
+          <w:p>
+            <w:pPr>
+              <w:pStyle w:val="NoSpacing"/>
+              <w:rPr>
+                <w:rStyle w:val="Heading1Char"/>
+                <w:rFonts w:ascii="Calibri" w:eastAsia="Calibri" w:hAnsi="Calibri"/>
+                <w:bCs/>
+                <w:color w:val="auto"/>
+                <w:sz w:val="22"/>
+                <w:szCs w:val="22"/>
+              </w:rPr>
+            </w:pPr>
+            <w:r>
+              <w:rPr>
+                <w:rStyle w:val="Heading1Char"/>
+                <w:rFonts w:ascii="Calibri" w:eastAsia="Calibri" w:hAnsi="Calibri"/>
+                <w:bCs/>
+                <w:color w:val="auto"/>
+                <w:sz w:val="22"/>
+                <w:szCs w:val="22"/>
+              </w:rPr>
+              <w:t>Tasks for Someday (no date information)</w:t>
+            </w:r>
+          </w:p>
+        </w:tc>
+      </w:tr>
+      <w:tr>
+        <w:tc>
+          <w:tcPr>
+            <w:tcW w:w="715" w:type="dxa"/>
+          </w:tcPr>
+          <w:p>
+            <w:pPr>
+              <w:pStyle w:val="NoSpacing"/>
+              <w:rPr>
+                <w:rStyle w:val="Heading1Char"/>
+                <w:rFonts w:ascii="Calibri" w:eastAsia="Calibri" w:hAnsi="Calibri"/>
+                <w:bCs/>
+                <w:color w:val="auto"/>
+                <w:sz w:val="22"/>
+                <w:szCs w:val="22"/>
+              </w:rPr>
+            </w:pPr>
+            <w:r>
+              <w:rPr>
+                <w:rStyle w:val="Heading1Char"/>
+                <w:rFonts w:ascii="Calibri" w:eastAsia="Calibri" w:hAnsi="Calibri"/>
+                <w:bCs/>
+                <w:color w:val="auto"/>
+                <w:sz w:val="22"/>
+                <w:szCs w:val="22"/>
+              </w:rPr>
+              <w:t>#dne</w:t>
+            </w:r>
+          </w:p>
+        </w:tc>
+        <w:tc>
+          <w:tcPr>
+            <w:tcW w:w="8635" w:type="dxa"/>
+          </w:tcPr>
+          <w:p>
+            <w:pPr>
+              <w:pStyle w:val="NoSpacing"/>
+              <w:rPr>
+                <w:rStyle w:val="Heading1Char"/>
+                <w:rFonts w:ascii="Calibri" w:eastAsia="Calibri" w:hAnsi="Calibri"/>
+                <w:bCs/>
+                <w:color w:val="auto"/>
+                <w:sz w:val="22"/>
+                <w:szCs w:val="22"/>
+              </w:rPr>
+            </w:pPr>
+            <w:r>
+              <w:rPr>
+                <w:rStyle w:val="Heading1Char"/>
+                <w:rFonts w:ascii="Calibri" w:eastAsia="Calibri" w:hAnsi="Calibri"/>
+                <w:bCs/>
+                <w:color w:val="auto"/>
+                <w:sz w:val="22"/>
+                <w:szCs w:val="22"/>
+              </w:rPr>
+              <w:t>Done Tasks</w:t>
+            </w:r>
+          </w:p>
+        </w:tc>
+      </w:tr>
+    </w:tbl>
+    <w:p>
+      <w:pPr>
+        <w:pStyle w:val="NoSpacing"/>
         <w:rPr>
           <w:rStyle w:val="Heading1Char"/>
           <w:rFonts w:ascii="Calibri" w:eastAsia="Calibri" w:hAnsi="Calibri"/>
@@ -4731,10 +4961,11 @@
           <w:sz w:val="22"/>
           <w:szCs w:val="22"/>
         </w:rPr>
-        <w:br/>
-      </w:r>
-      <w:bookmarkStart w:id="7" w:name="_Toc400992173"/>
-      <w:r>
+      </w:pPr>
+    </w:p>
+    <w:p>
+      <w:pPr>
+        <w:spacing w:line="240" w:lineRule="auto"/>
         <w:rPr>
           <w:rStyle w:val="Heading1Char"/>
           <w:rFonts w:ascii="Calibri" w:eastAsia="Calibri" w:hAnsi="Calibri"/>
@@ -4743,136 +4974,8 @@
           <w:sz w:val="22"/>
           <w:szCs w:val="22"/>
         </w:rPr>
-        <w:t>#all – All Tasks</w:t>
-      </w:r>
-      <w:bookmarkEnd w:id="7"/>
-    </w:p>
-    <w:p>
-      <w:pPr>
-        <w:pStyle w:val="NoSpacing"/>
-        <w:rPr>
-          <w:rStyle w:val="Heading1Char"/>
-          <w:rFonts w:ascii="Calibri" w:eastAsia="Calibri" w:hAnsi="Calibri"/>
-          <w:bCs/>
-          <w:color w:val="auto"/>
-          <w:sz w:val="22"/>
-          <w:szCs w:val="22"/>
-        </w:rPr>
-      </w:pPr>
-      <w:bookmarkStart w:id="8" w:name="_Toc400992174"/>
-      <w:r>
-        <w:rPr>
-          <w:rStyle w:val="Heading1Char"/>
-          <w:rFonts w:ascii="Calibri" w:eastAsia="Calibri" w:hAnsi="Calibri"/>
-          <w:bCs/>
-          <w:color w:val="auto"/>
-          <w:sz w:val="22"/>
-          <w:szCs w:val="22"/>
-        </w:rPr>
-        <w:t>#pri – Priority Tasks</w:t>
-      </w:r>
-      <w:r>
-        <w:rPr>
-          <w:rStyle w:val="Heading1Char"/>
-          <w:rFonts w:ascii="Calibri" w:eastAsia="Calibri" w:hAnsi="Calibri"/>
-          <w:bCs/>
-          <w:color w:val="auto"/>
-          <w:sz w:val="22"/>
-          <w:szCs w:val="22"/>
-        </w:rPr>
-        <w:br/>
-        <w:t>#tdy – Today’s Tasks</w:t>
-      </w:r>
-      <w:r>
-        <w:rPr>
-          <w:rStyle w:val="Heading1Char"/>
-          <w:rFonts w:ascii="Calibri" w:eastAsia="Calibri" w:hAnsi="Calibri"/>
-          <w:bCs/>
-          <w:color w:val="auto"/>
-          <w:sz w:val="22"/>
-          <w:szCs w:val="22"/>
-        </w:rPr>
-        <w:br/>
-        <w:t>#tmr – Tomorrow’s Tasks</w:t>
-      </w:r>
-      <w:r>
-        <w:rPr>
-          <w:rStyle w:val="Heading1Char"/>
-          <w:rFonts w:ascii="Calibri" w:eastAsia="Calibri" w:hAnsi="Calibri"/>
-          <w:bCs/>
-          <w:color w:val="auto"/>
-          <w:sz w:val="22"/>
-          <w:szCs w:val="22"/>
-        </w:rPr>
-        <w:br/>
-        <w:t>#upc – Upcoming Tasks</w:t>
-      </w:r>
-      <w:bookmarkEnd w:id="8"/>
-    </w:p>
-    <w:p>
-      <w:pPr>
-        <w:pStyle w:val="NoSpacing"/>
-        <w:rPr>
-          <w:rStyle w:val="Heading1Char"/>
-          <w:rFonts w:ascii="Calibri" w:eastAsia="Calibri" w:hAnsi="Calibri"/>
-          <w:bCs/>
-          <w:color w:val="auto"/>
-          <w:sz w:val="22"/>
-          <w:szCs w:val="22"/>
-        </w:rPr>
-      </w:pPr>
-      <w:bookmarkStart w:id="9" w:name="_Toc400992175"/>
-      <w:r>
-        <w:rPr>
-          <w:rStyle w:val="Heading1Char"/>
-          <w:rFonts w:ascii="Calibri" w:eastAsia="Calibri" w:hAnsi="Calibri"/>
-          <w:bCs/>
-          <w:color w:val="auto"/>
-          <w:sz w:val="22"/>
-          <w:szCs w:val="22"/>
-        </w:rPr>
-        <w:t>#smd – Someday Tasks</w:t>
-      </w:r>
-      <w:r>
-        <w:rPr>
-          <w:rStyle w:val="Heading1Char"/>
-          <w:rFonts w:ascii="Calibri" w:eastAsia="Calibri" w:hAnsi="Calibri"/>
-          <w:bCs/>
-          <w:color w:val="auto"/>
-          <w:sz w:val="22"/>
-          <w:szCs w:val="22"/>
-        </w:rPr>
-        <w:br/>
-        <w:t>#dne – Done Tasks</w:t>
-      </w:r>
-      <w:bookmarkEnd w:id="9"/>
-    </w:p>
-    <w:p>
-      <w:pPr>
-        <w:pStyle w:val="NoSpacing"/>
-        <w:rPr>
-          <w:rStyle w:val="Heading1Char"/>
-          <w:rFonts w:ascii="Calibri" w:eastAsia="Calibri" w:hAnsi="Calibri"/>
-          <w:bCs/>
-          <w:color w:val="auto"/>
-          <w:sz w:val="22"/>
-          <w:szCs w:val="22"/>
-        </w:rPr>
-      </w:pPr>
-    </w:p>
-    <w:p>
-      <w:pPr>
-        <w:spacing w:line="240" w:lineRule="auto"/>
-        <w:rPr>
-          <w:rStyle w:val="Heading1Char"/>
-          <w:rFonts w:ascii="Calibri" w:eastAsia="Calibri" w:hAnsi="Calibri"/>
-          <w:bCs/>
-          <w:color w:val="auto"/>
-          <w:sz w:val="22"/>
-          <w:szCs w:val="22"/>
-        </w:rPr>
-      </w:pPr>
-      <w:bookmarkStart w:id="10" w:name="_Toc400992176"/>
+      </w:pPr>
+      <w:bookmarkStart w:id="7" w:name="_Toc400992176"/>
       <w:r>
         <w:rPr>
           <w:rStyle w:val="Heading1Char"/>
@@ -4907,7 +5010,7 @@
         </w:rPr>
         <w:t xml:space="preserve"> section displays hashtags used by the user when adding tasks. They can be quickly used to organize tasks.</w:t>
       </w:r>
-      <w:bookmarkEnd w:id="10"/>
+      <w:bookmarkEnd w:id="7"/>
     </w:p>
     <w:p>
       <w:pPr>
@@ -4921,7 +5024,7 @@
           <w:szCs w:val="22"/>
         </w:rPr>
       </w:pPr>
-      <w:bookmarkStart w:id="11" w:name="_Toc400992177"/>
+      <w:bookmarkStart w:id="8" w:name="_Toc400992177"/>
       <w:r>
         <w:rPr>
           <w:rStyle w:val="Heading1Char"/>
@@ -4956,7 +5059,7 @@
         </w:rPr>
         <w:t xml:space="preserve"> displays helpful context-sensitive hints and status messages.</w:t>
       </w:r>
-      <w:bookmarkEnd w:id="11"/>
+      <w:bookmarkEnd w:id="8"/>
     </w:p>
     <w:p>
       <w:pPr>
@@ -4970,7 +5073,7 @@
         </w:rPr>
         <w:br w:type="page"/>
       </w:r>
-      <w:bookmarkStart w:id="12" w:name="_Toc400992178"/>
+      <w:bookmarkStart w:id="9" w:name="_Toc400992178"/>
       <w:r>
         <w:rPr>
           <w:rStyle w:val="Heading1Char"/>
@@ -4988,7 +5091,7 @@
         </w:rPr>
         <w:t>Adding a Task</w:t>
       </w:r>
-      <w:bookmarkEnd w:id="12"/>
+      <w:bookmarkEnd w:id="9"/>
     </w:p>
     <w:p>
       <w:pPr>
@@ -5005,10 +5108,9 @@
           <w:noProof/>
           <w:sz w:val="32"/>
           <w:szCs w:val="32"/>
-          <w:lang w:eastAsia="zh-CN"/>
         </w:rPr>
         <w:drawing>
-          <wp:anchor distT="0" distB="0" distL="114300" distR="114300" simplePos="0" relativeHeight="251656189" behindDoc="0" locked="0" layoutInCell="1" allowOverlap="1" wp14:anchorId="0E0FAE41" wp14:editId="0A9CAC7D">
+          <wp:anchor distT="0" distB="0" distL="114300" distR="114300" simplePos="0" relativeHeight="251656189" behindDoc="0" locked="0" layoutInCell="1" allowOverlap="1" wp14:anchorId="17E86D0C" wp14:editId="4AAC17B6">
             <wp:simplePos x="0" y="0"/>
             <wp:positionH relativeFrom="column">
               <wp:posOffset>20955</wp:posOffset>
@@ -5075,6 +5177,12 @@
           </wp:anchor>
         </w:drawing>
       </w:r>
+      <w:r>
+        <w:rPr>
+          <w:szCs w:val="32"/>
+        </w:rPr>
+        <w:t xml:space="preserve"> </w:t>
+      </w:r>
     </w:p>
     <w:p>
       <w:pPr>
@@ -5143,12 +5251,11 @@
           <w:noProof/>
           <w:sz w:val="32"/>
           <w:szCs w:val="32"/>
-          <w:lang w:eastAsia="zh-CN"/>
         </w:rPr>
         <mc:AlternateContent>
           <mc:Choice Requires="wps">
             <w:drawing>
-              <wp:anchor distT="0" distB="0" distL="114300" distR="114300" simplePos="0" relativeHeight="251722752" behindDoc="0" locked="0" layoutInCell="1" allowOverlap="1" wp14:anchorId="77683044" wp14:editId="73109C2F">
+              <wp:anchor distT="0" distB="0" distL="114300" distR="114300" simplePos="0" relativeHeight="251722752" behindDoc="0" locked="0" layoutInCell="1" allowOverlap="1" wp14:anchorId="0E4B618E" wp14:editId="7CEA4C5D">
                 <wp:simplePos x="0" y="0"/>
                 <wp:positionH relativeFrom="margin">
                   <wp:posOffset>57150</wp:posOffset>
@@ -5224,7 +5331,7 @@
           </mc:Choice>
           <mc:Fallback>
             <w:pict>
-              <v:rect w14:anchorId="070559FB" id="Rectangle 130" o:spid="_x0000_s1026" style="position:absolute;margin-left:4.5pt;margin-top:12.6pt;width:143.25pt;height:22.7pt;z-index:251722752;visibility:visible;mso-wrap-style:square;mso-width-percent:0;mso-height-percent:0;mso-wrap-distance-left:9pt;mso-wrap-distance-top:0;mso-wrap-distance-right:9pt;mso-wrap-distance-bottom:0;mso-position-horizontal:absolute;mso-position-horizontal-relative:margin;mso-position-vertical:absolute;mso-position-vertical-relative:text;mso-width-percent:0;mso-height-percent:0;mso-width-relative:page;mso-height-relative:page;v-text-anchor:top" o:gfxdata="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" filled="f" strokecolor="red" strokeweight="1.5pt">
+              <v:rect w14:anchorId="10D33178" id="Rectangle 130" o:spid="_x0000_s1026" style="position:absolute;margin-left:4.5pt;margin-top:12.6pt;width:143.25pt;height:22.7pt;z-index:251722752;visibility:visible;mso-wrap-style:square;mso-width-percent:0;mso-height-percent:0;mso-wrap-distance-left:9pt;mso-wrap-distance-top:0;mso-wrap-distance-right:9pt;mso-wrap-distance-bottom:0;mso-position-horizontal:absolute;mso-position-horizontal-relative:margin;mso-position-vertical:absolute;mso-position-vertical-relative:text;mso-width-percent:0;mso-height-percent:0;mso-width-relative:page;mso-height-relative:page;v-text-anchor:top" o:gfxdata="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" filled="f" strokecolor="red" strokeweight="1.5pt">
                 <v:stroke dashstyle="dash"/>
                 <v:shadow color="#868686"/>
                 <w10:wrap anchorx="margin"/>
@@ -5238,12 +5345,11 @@
           <w:noProof/>
           <w:sz w:val="32"/>
           <w:szCs w:val="32"/>
-          <w:lang w:eastAsia="zh-CN"/>
         </w:rPr>
         <mc:AlternateContent>
           <mc:Choice Requires="wps">
             <w:drawing>
-              <wp:anchor distT="0" distB="0" distL="114300" distR="114300" simplePos="0" relativeHeight="251718656" behindDoc="0" locked="0" layoutInCell="1" allowOverlap="1" wp14:anchorId="75725237" wp14:editId="3DC8F30E">
+              <wp:anchor distT="0" distB="0" distL="114300" distR="114300" simplePos="0" relativeHeight="251718656" behindDoc="0" locked="0" layoutInCell="1" allowOverlap="1" wp14:anchorId="10B68A0A" wp14:editId="45DA6585">
                 <wp:simplePos x="0" y="0"/>
                 <wp:positionH relativeFrom="column">
                   <wp:posOffset>-4269740</wp:posOffset>
@@ -5343,7 +5449,6 @@
           <w:noProof/>
           <w:sz w:val="32"/>
           <w:szCs w:val="32"/>
-          <w:lang w:eastAsia="zh-CN"/>
         </w:rPr>
         <mc:AlternateContent>
           <mc:Choice Requires="wps">
@@ -5433,7 +5538,6 @@
           <w:noProof/>
           <w:sz w:val="32"/>
           <w:szCs w:val="32"/>
-          <w:lang w:eastAsia="zh-CN"/>
         </w:rPr>
         <mc:AlternateContent>
           <mc:Choice Requires="wps">
@@ -5523,7 +5627,6 @@
           <w:noProof/>
           <w:sz w:val="32"/>
           <w:szCs w:val="32"/>
-          <w:lang w:eastAsia="zh-CN"/>
         </w:rPr>
         <mc:AlternateContent>
           <mc:Choice Requires="wps">
@@ -5613,7 +5716,6 @@
           <w:noProof/>
           <w:sz w:val="32"/>
           <w:szCs w:val="32"/>
-          <w:lang w:eastAsia="zh-CN"/>
         </w:rPr>
         <mc:AlternateContent>
           <mc:Choice Requires="wps">
@@ -5730,7 +5832,6 @@
       <w:r>
         <w:rPr>
           <w:noProof/>
-          <w:lang w:eastAsia="zh-CN"/>
         </w:rPr>
         <mc:AlternateContent>
           <mc:Choice Requires="wps">
@@ -5834,7 +5935,6 @@
       <w:r>
         <w:rPr>
           <w:noProof/>
-          <w:lang w:eastAsia="zh-CN"/>
         </w:rPr>
         <w:drawing>
           <wp:anchor distT="0" distB="0" distL="114300" distR="114300" simplePos="0" relativeHeight="251667456" behindDoc="0" locked="0" layoutInCell="1" allowOverlap="1">
@@ -5931,7 +6031,6 @@
           <w:noProof/>
           <w:sz w:val="32"/>
           <w:szCs w:val="32"/>
-          <w:lang w:eastAsia="zh-CN"/>
         </w:rPr>
         <mc:AlternateContent>
           <mc:Choice Requires="wps">
@@ -6025,16 +6124,12 @@
       <w:pPr>
         <w:pStyle w:val="Heading2"/>
         <w:rPr>
-          <w:rStyle w:val="Heading2Char"/>
           <w:rFonts w:eastAsia="Calibri"/>
-          <w:sz w:val="32"/>
-          <w:szCs w:val="32"/>
         </w:rPr>
       </w:pPr>
       <w:r>
         <w:rPr>
           <w:noProof/>
-          <w:lang w:eastAsia="zh-CN"/>
         </w:rPr>
         <mc:AlternateContent>
           <mc:Choice Requires="wps">
@@ -6132,13 +6227,11 @@
         </w:rPr>
         <w:br w:type="page"/>
       </w:r>
-      <w:bookmarkStart w:id="13" w:name="_Toc400992179"/>
+      <w:bookmarkStart w:id="10" w:name="_Toc400992179"/>
       <w:r>
         <w:rPr>
           <w:rStyle w:val="Heading2Char"/>
           <w:rFonts w:eastAsia="Calibri"/>
-          <w:sz w:val="32"/>
-          <w:szCs w:val="32"/>
         </w:rPr>
         <w:lastRenderedPageBreak/>
         <w:t xml:space="preserve">1.3 </w:t>
@@ -6147,12 +6240,10 @@
         <w:rPr>
           <w:rStyle w:val="Heading2Char"/>
           <w:rFonts w:eastAsia="Calibri"/>
-          <w:sz w:val="32"/>
-          <w:szCs w:val="32"/>
         </w:rPr>
         <w:t>Working with Hashtags</w:t>
       </w:r>
-      <w:bookmarkEnd w:id="13"/>
+      <w:bookmarkEnd w:id="10"/>
     </w:p>
     <w:p>
       <w:pPr>
@@ -6161,7 +6252,6 @@
       <w:r>
         <w:rPr>
           <w:noProof/>
-          <w:lang w:eastAsia="zh-CN"/>
         </w:rPr>
         <w:drawing>
           <wp:anchor distT="0" distB="0" distL="114300" distR="114300" simplePos="0" relativeHeight="251669504" behindDoc="0" locked="0" layoutInCell="1" allowOverlap="1" wp14:anchorId="7BAF6666" wp14:editId="12F85756">
@@ -6282,7 +6372,6 @@
           <w:noProof/>
           <w:sz w:val="32"/>
           <w:szCs w:val="32"/>
-          <w:lang w:eastAsia="zh-CN"/>
         </w:rPr>
         <mc:AlternateContent>
           <mc:Choice Requires="wps">
@@ -6377,7 +6466,6 @@
           <w:noProof/>
           <w:sz w:val="32"/>
           <w:szCs w:val="32"/>
-          <w:lang w:eastAsia="zh-CN"/>
         </w:rPr>
         <mc:AlternateContent>
           <mc:Choice Requires="wps">
@@ -6479,7 +6567,6 @@
           <w:noProof/>
           <w:sz w:val="32"/>
           <w:szCs w:val="32"/>
-          <w:lang w:eastAsia="zh-CN"/>
         </w:rPr>
         <mc:AlternateContent>
           <mc:Choice Requires="wps">
@@ -6569,7 +6656,6 @@
           <w:noProof/>
           <w:sz w:val="32"/>
           <w:szCs w:val="32"/>
-          <w:lang w:eastAsia="zh-CN"/>
         </w:rPr>
         <mc:AlternateContent>
           <mc:Choice Requires="wps">
@@ -6659,7 +6745,6 @@
           <w:noProof/>
           <w:sz w:val="32"/>
           <w:szCs w:val="32"/>
-          <w:lang w:eastAsia="zh-CN"/>
         </w:rPr>
         <mc:AlternateContent>
           <mc:Choice Requires="wps">
@@ -6760,16 +6845,9 @@
         </w:rPr>
       </w:pPr>
     </w:p>
-    <w:bookmarkStart w:id="14" w:name="_Toc400992180"/>
-    <w:p>
-      <w:pPr>
-        <w:pStyle w:val="Heading2"/>
-      </w:pPr>
-      <w:r>
-        <w:rPr>
-          <w:noProof/>
-          <w:lang w:eastAsia="zh-CN"/>
-        </w:rPr>
+    <w:bookmarkStart w:id="11" w:name="_Toc400992180"/>
+    <w:p>
+      <w:r>
         <mc:AlternateContent>
           <mc:Choice Requires="wps">
             <w:drawing>
@@ -6858,10 +6936,6 @@
         </mc:AlternateContent>
       </w:r>
       <w:r>
-        <w:rPr>
-          <w:noProof/>
-          <w:lang w:eastAsia="zh-CN"/>
-        </w:rPr>
         <mc:AlternateContent>
           <mc:Choice Requires="wps">
             <w:drawing>
@@ -6950,10 +7024,6 @@
         </mc:AlternateContent>
       </w:r>
       <w:r>
-        <w:rPr>
-          <w:noProof/>
-          <w:lang w:eastAsia="zh-CN"/>
-        </w:rPr>
         <w:drawing>
           <wp:anchor distT="0" distB="0" distL="114300" distR="114300" simplePos="0" relativeHeight="251670528" behindDoc="0" locked="0" layoutInCell="1" allowOverlap="1" wp14:anchorId="55CEB62A" wp14:editId="762F4411">
             <wp:simplePos x="0" y="0"/>
@@ -7023,10 +7093,6 @@
         </w:drawing>
       </w:r>
       <w:r>
-        <w:rPr>
-          <w:noProof/>
-          <w:lang w:eastAsia="zh-CN"/>
-        </w:rPr>
         <mc:AlternateContent>
           <mc:Choice Requires="wps">
             <w:drawing>
@@ -7120,6 +7186,11 @@
       <w:r>
         <w:br w:type="page"/>
       </w:r>
+    </w:p>
+    <w:p>
+      <w:pPr>
+        <w:pStyle w:val="Heading2"/>
+      </w:pPr>
       <w:r>
         <w:lastRenderedPageBreak/>
         <w:t xml:space="preserve">1.4 </w:t>
@@ -7127,13 +7198,12 @@
       <w:r>
         <w:t>Searching for Tasks</w:t>
       </w:r>
-      <w:bookmarkEnd w:id="14"/>
+      <w:bookmarkEnd w:id="11"/>
     </w:p>
     <w:p>
       <w:r>
         <w:rPr>
           <w:noProof/>
-          <w:lang w:eastAsia="zh-CN"/>
         </w:rPr>
         <w:drawing>
           <wp:anchor distT="0" distB="0" distL="114300" distR="114300" simplePos="0" relativeHeight="251672576" behindDoc="0" locked="0" layoutInCell="1" allowOverlap="1" wp14:anchorId="63D270B7" wp14:editId="1B3B03BC">
@@ -7259,7 +7329,6 @@
           <w:noProof/>
           <w:sz w:val="32"/>
           <w:szCs w:val="32"/>
-          <w:lang w:eastAsia="zh-CN"/>
         </w:rPr>
         <mc:AlternateContent>
           <mc:Choice Requires="wps">
@@ -7354,7 +7423,6 @@
           <w:noProof/>
           <w:sz w:val="32"/>
           <w:szCs w:val="32"/>
-          <w:lang w:eastAsia="zh-CN"/>
         </w:rPr>
         <mc:AlternateContent>
           <mc:Choice Requires="wps">
@@ -7456,7 +7524,6 @@
           <w:noProof/>
           <w:sz w:val="32"/>
           <w:szCs w:val="32"/>
-          <w:lang w:eastAsia="zh-CN"/>
         </w:rPr>
         <mc:AlternateContent>
           <mc:Choice Requires="wps">
@@ -7546,7 +7613,6 @@
           <w:noProof/>
           <w:sz w:val="32"/>
           <w:szCs w:val="32"/>
-          <w:lang w:eastAsia="zh-CN"/>
         </w:rPr>
         <mc:AlternateContent>
           <mc:Choice Requires="wps">
@@ -7644,7 +7710,6 @@
       <w:r>
         <w:rPr>
           <w:noProof/>
-          <w:lang w:eastAsia="zh-CN"/>
         </w:rPr>
         <w:drawing>
           <wp:anchor distT="0" distB="0" distL="114300" distR="114300" simplePos="0" relativeHeight="251671552" behindDoc="0" locked="0" layoutInCell="1" allowOverlap="1" wp14:anchorId="0277FBB8" wp14:editId="500077CB">
@@ -7718,7 +7783,7 @@
         <w:t>Matching items are quickly displayed in the task view.</w:t>
       </w:r>
     </w:p>
-    <w:bookmarkStart w:id="15" w:name="_Toc400992181"/>
+    <w:bookmarkStart w:id="12" w:name="_Toc400992181"/>
     <w:p>
       <w:pPr>
         <w:pStyle w:val="Heading2"/>
@@ -7726,7 +7791,6 @@
       <w:r>
         <w:rPr>
           <w:noProof/>
-          <w:lang w:eastAsia="zh-CN"/>
         </w:rPr>
         <mc:AlternateContent>
           <mc:Choice Requires="wps">
@@ -7825,13 +7889,12 @@
       <w:r>
         <w:t>Editing a Task</w:t>
       </w:r>
-      <w:bookmarkEnd w:id="15"/>
+      <w:bookmarkEnd w:id="12"/>
     </w:p>
     <w:p>
       <w:r>
         <w:rPr>
           <w:noProof/>
-          <w:lang w:eastAsia="zh-CN"/>
         </w:rPr>
         <w:drawing>
           <wp:anchor distT="0" distB="0" distL="114300" distR="114300" simplePos="0" relativeHeight="251655164" behindDoc="0" locked="0" layoutInCell="1" allowOverlap="1" wp14:anchorId="23A7A366" wp14:editId="713457F1">
@@ -7946,7 +8009,6 @@
           <w:noProof/>
           <w:sz w:val="32"/>
           <w:szCs w:val="32"/>
-          <w:lang w:eastAsia="zh-CN"/>
         </w:rPr>
         <mc:AlternateContent>
           <mc:Choice Requires="wps">
@@ -8041,7 +8103,6 @@
           <w:noProof/>
           <w:sz w:val="32"/>
           <w:szCs w:val="32"/>
-          <w:lang w:eastAsia="zh-CN"/>
         </w:rPr>
         <mc:AlternateContent>
           <mc:Choice Requires="wps">
@@ -8143,7 +8204,6 @@
           <w:noProof/>
           <w:sz w:val="32"/>
           <w:szCs w:val="32"/>
-          <w:lang w:eastAsia="zh-CN"/>
         </w:rPr>
         <mc:AlternateContent>
           <mc:Choice Requires="wps">
@@ -8241,7 +8301,6 @@
           <w:noProof/>
           <w:sz w:val="32"/>
           <w:szCs w:val="32"/>
-          <w:lang w:eastAsia="zh-CN"/>
         </w:rPr>
         <mc:AlternateContent>
           <mc:Choice Requires="wps">
@@ -8342,7 +8401,6 @@
       <w:r>
         <w:rPr>
           <w:noProof/>
-          <w:lang w:eastAsia="zh-CN"/>
         </w:rPr>
         <mc:AlternateContent>
           <mc:Choice Requires="wps">
@@ -8434,7 +8492,6 @@
       <w:r>
         <w:rPr>
           <w:noProof/>
-          <w:lang w:eastAsia="zh-CN"/>
         </w:rPr>
         <w:drawing>
           <wp:anchor distT="0" distB="0" distL="114300" distR="114300" simplePos="0" relativeHeight="251654139" behindDoc="0" locked="0" layoutInCell="1" allowOverlap="1" wp14:anchorId="36D8F4BA" wp14:editId="3C3162A8">
@@ -8520,7 +8577,7 @@
       <w:r>
         <w:br w:type="page"/>
       </w:r>
-      <w:bookmarkStart w:id="16" w:name="_Toc400992182"/>
+      <w:bookmarkStart w:id="13" w:name="_Toc400992182"/>
       <w:r>
         <w:lastRenderedPageBreak/>
         <w:t xml:space="preserve">1.6 </w:t>
@@ -8528,13 +8585,12 @@
       <w:r>
         <w:t>Completing a Task</w:t>
       </w:r>
-      <w:bookmarkEnd w:id="16"/>
+      <w:bookmarkEnd w:id="13"/>
     </w:p>
     <w:p>
       <w:r>
         <w:rPr>
           <w:noProof/>
-          <w:lang w:eastAsia="zh-CN"/>
         </w:rPr>
         <w:drawing>
           <wp:anchor distT="0" distB="0" distL="114300" distR="114300" simplePos="0" relativeHeight="251664384" behindDoc="0" locked="0" layoutInCell="1" allowOverlap="1" wp14:anchorId="6BD4CFEE" wp14:editId="5E39C72F">
@@ -8628,7 +8684,6 @@
           <w:noProof/>
           <w:sz w:val="32"/>
           <w:szCs w:val="32"/>
-          <w:lang w:eastAsia="zh-CN"/>
         </w:rPr>
         <mc:AlternateContent>
           <mc:Choice Requires="wps">
@@ -8730,7 +8785,6 @@
           <w:noProof/>
           <w:sz w:val="32"/>
           <w:szCs w:val="32"/>
-          <w:lang w:eastAsia="zh-CN"/>
         </w:rPr>
         <mc:AlternateContent>
           <mc:Choice Requires="wps">
@@ -8820,7 +8874,6 @@
           <w:noProof/>
           <w:sz w:val="32"/>
           <w:szCs w:val="32"/>
-          <w:lang w:eastAsia="zh-CN"/>
         </w:rPr>
         <mc:AlternateContent>
           <mc:Choice Requires="wps">
@@ -8910,7 +8963,6 @@
           <w:noProof/>
           <w:sz w:val="32"/>
           <w:szCs w:val="32"/>
-          <w:lang w:eastAsia="zh-CN"/>
         </w:rPr>
         <mc:AlternateContent>
           <mc:Choice Requires="wps">
@@ -9000,7 +9052,6 @@
           <w:noProof/>
           <w:sz w:val="32"/>
           <w:szCs w:val="32"/>
-          <w:lang w:eastAsia="zh-CN"/>
         </w:rPr>
         <mc:AlternateContent>
           <mc:Choice Requires="wps">
@@ -9114,7 +9165,6 @@
           <w:noProof/>
           <w:sz w:val="32"/>
           <w:szCs w:val="32"/>
-          <w:lang w:eastAsia="zh-CN"/>
         </w:rPr>
         <mc:AlternateContent>
           <mc:Choice Requires="wps">
@@ -9209,7 +9259,6 @@
           <w:noProof/>
           <w:sz w:val="32"/>
           <w:szCs w:val="32"/>
-          <w:lang w:eastAsia="zh-CN"/>
         </w:rPr>
         <mc:AlternateContent>
           <mc:Choice Requires="wps">
@@ -9322,7 +9371,6 @@
       <w:r>
         <w:rPr>
           <w:noProof/>
-          <w:lang w:eastAsia="zh-CN"/>
         </w:rPr>
         <w:drawing>
           <wp:anchor distT="0" distB="0" distL="114300" distR="114300" simplePos="0" relativeHeight="251663360" behindDoc="0" locked="0" layoutInCell="1" allowOverlap="1" wp14:anchorId="1BB70C82" wp14:editId="58678CA6">
@@ -9396,7 +9444,7 @@
         <w:t>The specified task is moved into the #done list and will no longer show up in other categories.</w:t>
       </w:r>
     </w:p>
-    <w:bookmarkStart w:id="17" w:name="_Toc400992183"/>
+    <w:bookmarkStart w:id="14" w:name="_Toc400992183"/>
     <w:p>
       <w:pPr>
         <w:pStyle w:val="Heading2"/>
@@ -9404,7 +9452,6 @@
       <w:r>
         <w:rPr>
           <w:noProof/>
-          <w:lang w:eastAsia="zh-CN"/>
         </w:rPr>
         <mc:AlternateContent>
           <mc:Choice Requires="wps">
@@ -9503,7 +9550,7 @@
       <w:r>
         <w:t>Deleting a Task</w:t>
       </w:r>
-      <w:bookmarkEnd w:id="17"/>
+      <w:bookmarkEnd w:id="14"/>
     </w:p>
     <w:p>
       <w:pPr>
@@ -9517,7 +9564,6 @@
           <w:noProof/>
           <w:sz w:val="32"/>
           <w:szCs w:val="32"/>
-          <w:lang w:eastAsia="zh-CN"/>
         </w:rPr>
         <w:drawing>
           <wp:anchor distT="0" distB="0" distL="114300" distR="114300" simplePos="0" relativeHeight="251662336" behindDoc="0" locked="0" layoutInCell="1" allowOverlap="1" wp14:anchorId="3943119C" wp14:editId="5D076BC8">
@@ -9592,7 +9638,6 @@
       <w:r>
         <w:rPr>
           <w:noProof/>
-          <w:lang w:eastAsia="zh-CN"/>
         </w:rPr>
         <mc:AlternateContent>
           <mc:Choice Requires="wps">
@@ -9697,7 +9742,6 @@
           <w:noProof/>
           <w:sz w:val="32"/>
           <w:szCs w:val="32"/>
-          <w:lang w:eastAsia="zh-CN"/>
         </w:rPr>
         <mc:AlternateContent>
           <mc:Choice Requires="wps">
@@ -9787,7 +9831,6 @@
           <w:noProof/>
           <w:sz w:val="32"/>
           <w:szCs w:val="32"/>
-          <w:lang w:eastAsia="zh-CN"/>
         </w:rPr>
         <mc:AlternateContent>
           <mc:Choice Requires="wps">
@@ -9877,7 +9920,6 @@
           <w:noProof/>
           <w:sz w:val="32"/>
           <w:szCs w:val="32"/>
-          <w:lang w:eastAsia="zh-CN"/>
         </w:rPr>
         <mc:AlternateContent>
           <mc:Choice Requires="wps">
@@ -9967,7 +10009,6 @@
           <w:noProof/>
           <w:sz w:val="32"/>
           <w:szCs w:val="32"/>
-          <w:lang w:eastAsia="zh-CN"/>
         </w:rPr>
         <mc:AlternateContent>
           <mc:Choice Requires="wps">
@@ -10089,7 +10130,6 @@
           <w:noProof/>
           <w:sz w:val="32"/>
           <w:szCs w:val="32"/>
-          <w:lang w:eastAsia="zh-CN"/>
         </w:rPr>
         <mc:AlternateContent>
           <mc:Choice Requires="wps">
@@ -10184,7 +10224,6 @@
           <w:noProof/>
           <w:sz w:val="32"/>
           <w:szCs w:val="32"/>
-          <w:lang w:eastAsia="zh-CN"/>
         </w:rPr>
         <mc:AlternateContent>
           <mc:Choice Requires="wps">
@@ -10294,7 +10333,6 @@
           <w:noProof/>
           <w:sz w:val="32"/>
           <w:szCs w:val="32"/>
-          <w:lang w:eastAsia="zh-CN"/>
         </w:rPr>
         <w:drawing>
           <wp:anchor distT="0" distB="0" distL="114300" distR="114300" simplePos="0" relativeHeight="251661312" behindDoc="0" locked="0" layoutInCell="1" allowOverlap="1" wp14:anchorId="37CD302E" wp14:editId="55BE397D">
@@ -10381,7 +10419,7 @@
         </w:rPr>
       </w:pPr>
     </w:p>
-    <w:bookmarkStart w:id="18" w:name="_Toc400992184"/>
+    <w:bookmarkStart w:id="15" w:name="_Toc400992184"/>
     <w:p>
       <w:pPr>
         <w:pStyle w:val="Heading2"/>
@@ -10389,7 +10427,6 @@
       <w:r>
         <w:rPr>
           <w:noProof/>
-          <w:lang w:eastAsia="zh-CN"/>
         </w:rPr>
         <mc:AlternateContent>
           <mc:Choice Requires="wps">
@@ -10488,13 +10525,12 @@
       <w:r>
         <w:t>Undoing an Action</w:t>
       </w:r>
-      <w:bookmarkEnd w:id="18"/>
+      <w:bookmarkEnd w:id="15"/>
     </w:p>
     <w:p>
       <w:r>
         <w:rPr>
           <w:noProof/>
-          <w:lang w:eastAsia="zh-CN"/>
         </w:rPr>
         <w:drawing>
           <wp:anchor distT="0" distB="0" distL="114300" distR="114300" simplePos="0" relativeHeight="251658239" behindDoc="0" locked="0" layoutInCell="1" allowOverlap="1" wp14:anchorId="18B0622A" wp14:editId="41B2918A">
@@ -10628,7 +10664,6 @@
           <w:noProof/>
           <w:sz w:val="32"/>
           <w:szCs w:val="32"/>
-          <w:lang w:eastAsia="zh-CN"/>
         </w:rPr>
         <mc:AlternateContent>
           <mc:Choice Requires="wps">
@@ -10731,7 +10766,6 @@
           <w:noProof/>
           <w:sz w:val="32"/>
           <w:szCs w:val="32"/>
-          <w:lang w:eastAsia="zh-CN"/>
         </w:rPr>
         <mc:AlternateContent>
           <mc:Choice Requires="wps">
@@ -10821,7 +10855,6 @@
           <w:noProof/>
           <w:sz w:val="32"/>
           <w:szCs w:val="32"/>
-          <w:lang w:eastAsia="zh-CN"/>
         </w:rPr>
         <mc:AlternateContent>
           <mc:Choice Requires="wps">
@@ -10911,7 +10944,6 @@
           <w:noProof/>
           <w:sz w:val="32"/>
           <w:szCs w:val="32"/>
-          <w:lang w:eastAsia="zh-CN"/>
         </w:rPr>
         <mc:AlternateContent>
           <mc:Choice Requires="wps">
@@ -11013,7 +11045,6 @@
       <w:r>
         <w:rPr>
           <w:noProof/>
-          <w:lang w:eastAsia="zh-CN"/>
         </w:rPr>
         <w:drawing>
           <wp:anchor distT="0" distB="0" distL="114300" distR="114300" simplePos="0" relativeHeight="251657214" behindDoc="0" locked="0" layoutInCell="1" allowOverlap="1" wp14:anchorId="1A8409AE" wp14:editId="567414E7">
@@ -11095,7 +11126,7 @@
         </w:rPr>
       </w:pPr>
     </w:p>
-    <w:bookmarkStart w:id="19" w:name="_Toc400992185"/>
+    <w:bookmarkStart w:id="16" w:name="_Toc400992185"/>
     <w:p>
       <w:pPr>
         <w:pStyle w:val="Heading2"/>
@@ -11109,7 +11140,6 @@
           <w:noProof/>
           <w:sz w:val="32"/>
           <w:szCs w:val="32"/>
-          <w:lang w:eastAsia="zh-CN"/>
         </w:rPr>
         <mc:AlternateContent>
           <mc:Choice Requires="wps">
@@ -11198,7 +11228,7 @@
           </mc:Fallback>
         </mc:AlternateContent>
       </w:r>
-      <w:bookmarkEnd w:id="19"/>
+      <w:bookmarkEnd w:id="16"/>
       <w:r>
         <w:rPr>
           <w:sz w:val="32"/>
@@ -11211,12 +11241,12 @@
       <w:pPr>
         <w:pStyle w:val="Heading1"/>
       </w:pPr>
-      <w:bookmarkStart w:id="20" w:name="_Toc400992186"/>
+      <w:bookmarkStart w:id="17" w:name="_Toc400992186"/>
       <w:r>
         <w:lastRenderedPageBreak/>
         <w:t>2. Defining the Architecture</w:t>
       </w:r>
-      <w:bookmarkEnd w:id="20"/>
+      <w:bookmarkEnd w:id="17"/>
     </w:p>
     <w:p>
       <w:pPr>
@@ -11260,10 +11290,10 @@
             <v:path o:extrusionok="f" gradientshapeok="t" o:connecttype="rect"/>
             <o:lock v:ext="edit" aspectratio="t"/>
           </v:shapetype>
-          <v:shape id="_x0000_i1025" type="#_x0000_t75" style="width:463.9pt;height:163.7pt" o:ole="">
+          <v:shape id="_x0000_i1026" type="#_x0000_t75" style="width:464.25pt;height:163.5pt" o:ole="">
             <v:imagedata r:id="rId28" o:title=""/>
           </v:shape>
-          <o:OLEObject Type="Embed" ProgID="Visio.Drawing.15" ShapeID="_x0000_i1025" DrawAspect="Content" ObjectID="_1474746689" r:id="rId29"/>
+          <o:OLEObject Type="Embed" ProgID="Visio.Drawing.15" ShapeID="_x0000_i1026" DrawAspect="Content" ObjectID="_1474749000" r:id="rId29"/>
         </w:object>
       </w:r>
     </w:p>
@@ -11482,7 +11512,7 @@
       <w:pPr>
         <w:pStyle w:val="Heading1"/>
       </w:pPr>
-      <w:bookmarkStart w:id="21" w:name="_Toc400992187"/>
+      <w:bookmarkStart w:id="18" w:name="_Toc400992187"/>
       <w:r>
         <w:lastRenderedPageBreak/>
         <w:t>3</w:t>
@@ -11490,20 +11520,20 @@
       <w:r>
         <w:t>. Developing the Components</w:t>
       </w:r>
-      <w:bookmarkEnd w:id="21"/>
+      <w:bookmarkEnd w:id="18"/>
     </w:p>
     <w:p>
       <w:pPr>
         <w:pStyle w:val="Heading2"/>
       </w:pPr>
-      <w:bookmarkStart w:id="22" w:name="_Toc400992188"/>
+      <w:bookmarkStart w:id="19" w:name="_Toc400992188"/>
       <w:r>
         <w:t>3</w:t>
       </w:r>
       <w:r>
         <w:t>.1 Graphical User Interface</w:t>
       </w:r>
-      <w:bookmarkEnd w:id="22"/>
+      <w:bookmarkEnd w:id="19"/>
     </w:p>
     <w:p>
       <w:pPr>
@@ -11514,7 +11544,6 @@
           <w:noProof/>
           <w:sz w:val="32"/>
           <w:szCs w:val="32"/>
-          <w:lang w:eastAsia="zh-CN"/>
         </w:rPr>
         <w:drawing>
           <wp:inline distT="0" distB="0" distL="0" distR="0" wp14:anchorId="1A789835" wp14:editId="1F73EB91">
@@ -11618,7 +11647,6 @@
       <w:pPr>
         <w:keepNext/>
       </w:pPr>
-      <w:bookmarkStart w:id="23" w:name="_GoBack"/>
       <w:r>
         <w:t>An example of how the</w:t>
       </w:r>
@@ -11629,7 +11657,6 @@
         <w:t xml:space="preserve"> the following sequence diagram:</w:t>
       </w:r>
     </w:p>
-    <w:bookmarkEnd w:id="23"/>
     <w:p>
       <w:pPr>
         <w:keepNext/>
@@ -11638,7 +11665,6 @@
       <w:r>
         <w:rPr>
           <w:noProof/>
-          <w:lang w:eastAsia="zh-CN"/>
         </w:rPr>
         <w:drawing>
           <wp:inline distT="0" distB="0" distL="0" distR="0">
@@ -11728,7 +11754,7 @@
           <w:szCs w:val="32"/>
         </w:rPr>
       </w:pPr>
-      <w:bookmarkStart w:id="24" w:name="_Toc400992189"/>
+      <w:bookmarkStart w:id="20" w:name="_Toc400992189"/>
       <w:r>
         <w:rPr>
           <w:sz w:val="32"/>
@@ -11744,7 +11770,7 @@
         </w:rPr>
         <w:t>.2 Logic</w:t>
       </w:r>
-      <w:bookmarkEnd w:id="24"/>
+      <w:bookmarkEnd w:id="20"/>
     </w:p>
     <w:p>
       <w:pPr>
@@ -11761,10 +11787,10 @@
           <w:szCs w:val="32"/>
         </w:rPr>
         <w:object w:dxaOrig="14731" w:dyaOrig="9975">
-          <v:shape id="_x0000_i1026" type="#_x0000_t75" style="width:460.55pt;height:321.95pt" o:ole="">
+          <v:shape id="_x0000_i1027" type="#_x0000_t75" style="width:460.5pt;height:322.5pt" o:ole="">
             <v:imagedata r:id="rId32" o:title="" cropbottom="11794f" cropleft="13365f"/>
           </v:shape>
-          <o:OLEObject Type="Embed" ProgID="Visio.Drawing.15" ShapeID="_x0000_i1026" DrawAspect="Content" ObjectID="_1474746690" r:id="rId33"/>
+          <o:OLEObject Type="Embed" ProgID="Visio.Drawing.15" ShapeID="_x0000_i1027" DrawAspect="Content" ObjectID="_1474749001" r:id="rId33"/>
         </w:object>
       </w:r>
     </w:p>
@@ -11911,7 +11937,7 @@
           <w:szCs w:val="26"/>
         </w:rPr>
       </w:pPr>
-      <w:bookmarkStart w:id="25" w:name="_Toc400992190"/>
+      <w:bookmarkStart w:id="21" w:name="_Toc400992190"/>
       <w:r>
         <w:rPr>
           <w:sz w:val="26"/>
@@ -11927,7 +11953,7 @@
         </w:rPr>
         <w:t>.2.1 Action and Hint System</w:t>
       </w:r>
-      <w:bookmarkEnd w:id="25"/>
+      <w:bookmarkEnd w:id="21"/>
       <w:r>
         <w:rPr>
           <w:sz w:val="26"/>
@@ -11951,10 +11977,10 @@
           <w:szCs w:val="32"/>
         </w:rPr>
         <w:object w:dxaOrig="15615" w:dyaOrig="12661">
-          <v:shape id="_x0000_i1027" type="#_x0000_t75" style="width:458.5pt;height:303.6pt" o:ole="">
+          <v:shape id="_x0000_i1028" type="#_x0000_t75" style="width:458.25pt;height:303.75pt" o:ole="">
             <v:imagedata r:id="rId34" o:title="" cropbottom="17485f" cropleft="6932f"/>
           </v:shape>
-          <o:OLEObject Type="Embed" ProgID="Visio.Drawing.15" ShapeID="_x0000_i1027" DrawAspect="Content" ObjectID="_1474746691" r:id="rId35"/>
+          <o:OLEObject Type="Embed" ProgID="Visio.Drawing.15" ShapeID="_x0000_i1028" DrawAspect="Content" ObjectID="_1474749002" r:id="rId35"/>
         </w:object>
       </w:r>
     </w:p>
@@ -12040,7 +12066,7 @@
       <w:r>
         <w:br/>
       </w:r>
-      <w:bookmarkStart w:id="26" w:name="_Toc400992191"/>
+      <w:bookmarkStart w:id="22" w:name="_Toc400992191"/>
       <w:r>
         <w:t>3</w:t>
       </w:r>
@@ -12050,7 +12076,7 @@
       <w:r>
         <w:t>Executing Commands</w:t>
       </w:r>
-      <w:bookmarkEnd w:id="26"/>
+      <w:bookmarkEnd w:id="22"/>
     </w:p>
     <w:p>
       <w:pPr>
@@ -12069,24 +12095,75 @@
         <w:t xml:space="preserve"> class parses and creates commands in the form of Action objects.</w:t>
       </w:r>
       <w:r>
-        <w:t xml:space="preserve"> These Action objects, if undoable, are stored in a history stack. These actions can then be undone or redone by calling the undoFrom</w:t>
-      </w:r>
-      <w:r>
+        <w:t xml:space="preserve"> These Action objects, if undoable, are stored in a history stack. These actions can then be undone or redone by calling the </w:t>
+      </w:r>
+      <w:r>
+        <w:rPr>
+          <w:rFonts w:ascii="Consolas" w:hAnsi="Consolas" w:cs="Consolas"/>
+          <w:sz w:val="20"/>
+          <w:szCs w:val="20"/>
+        </w:rPr>
+        <w:t>undoFrom</w:t>
+      </w:r>
+      <w:r>
+        <w:rPr>
+          <w:rFonts w:ascii="Consolas" w:hAnsi="Consolas" w:cs="Consolas"/>
+          <w:sz w:val="20"/>
+          <w:szCs w:val="20"/>
+        </w:rPr>
         <w:t>Stack</w:t>
       </w:r>
       <w:r>
-        <w:t>() and redoFrom</w:t>
-      </w:r>
-      <w:r>
+        <w:rPr>
+          <w:rFonts w:ascii="Consolas" w:hAnsi="Consolas" w:cs="Consolas"/>
+          <w:sz w:val="20"/>
+          <w:szCs w:val="20"/>
+        </w:rPr>
+        <w:t>()</w:t>
+      </w:r>
+      <w:r>
+        <w:t xml:space="preserve"> and </w:t>
+      </w:r>
+      <w:r>
+        <w:rPr>
+          <w:rFonts w:ascii="Consolas" w:hAnsi="Consolas" w:cs="Consolas"/>
+          <w:sz w:val="20"/>
+          <w:szCs w:val="20"/>
+        </w:rPr>
+        <w:t>redoFrom</w:t>
+      </w:r>
+      <w:r>
+        <w:rPr>
+          <w:rFonts w:ascii="Consolas" w:hAnsi="Consolas" w:cs="Consolas"/>
+          <w:sz w:val="20"/>
+          <w:szCs w:val="20"/>
+        </w:rPr>
         <w:t>Stack</w:t>
       </w:r>
       <w:r>
-        <w:t>() methods.</w:t>
-      </w:r>
-    </w:p>
-    <w:p>
-      <w:r>
-        <w:t>Each subclass of Action encapsulates a complete description of how an operation is performed:</w:t>
+        <w:rPr>
+          <w:rFonts w:ascii="Consolas" w:hAnsi="Consolas" w:cs="Consolas"/>
+          <w:sz w:val="20"/>
+          <w:szCs w:val="20"/>
+        </w:rPr>
+        <w:t>()</w:t>
+      </w:r>
+      <w:r>
+        <w:t xml:space="preserve"> methods.</w:t>
+      </w:r>
+    </w:p>
+    <w:p>
+      <w:r>
+        <w:t xml:space="preserve">Each subclass of </w:t>
+      </w:r>
+      <w:r>
+        <w:rPr>
+          <w:i/>
+        </w:rPr>
+        <w:t>Action</w:t>
+      </w:r>
+      <w:r>
+        <w:t xml:space="preserve"> encapsulates a complete description of how an operation is performed:</w:t>
       </w:r>
     </w:p>
     <w:tbl>
@@ -12492,7 +12569,16 @@
         <w:t xml:space="preserve">abridged example </w:t>
       </w:r>
       <w:r>
-        <w:t>of how the Delete operation is carried out is outlined in the following sequence diagram:</w:t>
+        <w:t xml:space="preserve">of how the </w:t>
+      </w:r>
+      <w:r>
+        <w:rPr>
+          <w:i/>
+        </w:rPr>
+        <w:t>Delete</w:t>
+      </w:r>
+      <w:r>
+        <w:t xml:space="preserve"> operation is carried out is outlined in the following sequence diagram:</w:t>
       </w:r>
     </w:p>
     <w:p>
@@ -12501,10 +12587,10 @@
       </w:pPr>
       <w:r>
         <w:object w:dxaOrig="11055" w:dyaOrig="7726">
-          <v:shape id="_x0000_i1028" type="#_x0000_t75" style="width:440.15pt;height:308.4pt" o:ole="">
+          <v:shape id="_x0000_i1029" type="#_x0000_t75" style="width:440.25pt;height:308.25pt" o:ole="">
             <v:imagedata r:id="rId36" o:title=""/>
           </v:shape>
-          <o:OLEObject Type="Embed" ProgID="Visio.Drawing.15" ShapeID="_x0000_i1028" DrawAspect="Content" ObjectID="_1474746692" r:id="rId37"/>
+          <o:OLEObject Type="Embed" ProgID="Visio.Drawing.15" ShapeID="_x0000_i1029" DrawAspect="Content" ObjectID="_1474749003" r:id="rId37"/>
         </w:object>
       </w:r>
     </w:p>
@@ -12621,26 +12707,64 @@
       </w:r>
       <w:r>
         <w:rPr>
+          <w:rFonts w:ascii="Consolas" w:hAnsi="Consolas" w:cs="Consolas"/>
+          <w:sz w:val="20"/>
+          <w:szCs w:val="20"/>
+        </w:rPr>
+        <w:t>isThisAction()</w:t>
+      </w:r>
+      <w:r>
+        <w:t xml:space="preserve"> methods of all </w:t>
+      </w:r>
+      <w:r>
+        <w:rPr>
           <w:i/>
         </w:rPr>
-        <w:t>isThisAction()</w:t>
-      </w:r>
-      <w:r>
-        <w:t xml:space="preserve"> methods of all </w:t>
+        <w:t>Action</w:t>
+      </w:r>
+      <w:r>
+        <w:t xml:space="preserve"> subclasses until a match is found. </w:t>
+      </w:r>
+    </w:p>
+    <w:p>
+      <w:r>
+        <w:t xml:space="preserve">Since </w:t>
+      </w:r>
+      <w:r>
+        <w:rPr>
+          <w:rFonts w:ascii="Consolas" w:hAnsi="Consolas" w:cs="Consolas"/>
+          <w:sz w:val="20"/>
+          <w:szCs w:val="20"/>
+        </w:rPr>
+        <w:t>Delete.isThisAction(userInput)</w:t>
+      </w:r>
+      <w:r>
+        <w:t xml:space="preserve"> is true, a </w:t>
       </w:r>
       <w:r>
         <w:rPr>
           <w:i/>
         </w:rPr>
-        <w:t>Action</w:t>
-      </w:r>
-      <w:r>
-        <w:t xml:space="preserve"> subclasses until a match is found. </w:t>
-      </w:r>
-    </w:p>
-    <w:p>
-      <w:r>
-        <w:t xml:space="preserve">Since Delete.isThisAction(userInput) is true, a </w:t>
+        <w:t>Delete</w:t>
+      </w:r>
+      <w:r>
+        <w:t xml:space="preserve"> object is created and the entire user input is passed to its constructor for further parsing. In this case, the task number is extracted from the user input.</w:t>
+      </w:r>
+    </w:p>
+    <w:p>
+      <w:r>
+        <w:t xml:space="preserve">Next, the </w:t>
+      </w:r>
+      <w:r>
+        <w:rPr>
+          <w:rFonts w:ascii="Consolas" w:hAnsi="Consolas" w:cs="Consolas"/>
+          <w:sz w:val="20"/>
+          <w:szCs w:val="20"/>
+        </w:rPr>
+        <w:t>execute()</w:t>
+      </w:r>
+      <w:r>
+        <w:t xml:space="preserve"> command is called. The </w:t>
       </w:r>
       <w:r>
         <w:rPr>
@@ -12649,66 +12773,98 @@
         <w:t>Delete</w:t>
       </w:r>
       <w:r>
-        <w:t xml:space="preserve"> object is created and the entire user input is passed to its constructor for further parsing. In this case, the task number is extracted from the user input.</w:t>
-      </w:r>
-    </w:p>
-    <w:p>
-      <w:r>
-        <w:t xml:space="preserve">Next, the </w:t>
+        <w:t xml:space="preserve"> object gets the instance of the </w:t>
       </w:r>
       <w:r>
         <w:rPr>
           <w:i/>
         </w:rPr>
-        <w:t>execute()</w:t>
-      </w:r>
-      <w:r>
-        <w:t xml:space="preserve"> command is called. The </w:t>
+        <w:t>TaskManager</w:t>
+      </w:r>
+      <w:r>
+        <w:t xml:space="preserve">, and calls the </w:t>
+      </w:r>
+      <w:r>
+        <w:rPr>
+          <w:rFonts w:ascii="Consolas" w:hAnsi="Consolas" w:cs="Consolas"/>
+          <w:sz w:val="20"/>
+          <w:szCs w:val="20"/>
+        </w:rPr>
+        <w:t>removeTask(int)</w:t>
+      </w:r>
+      <w:r>
+        <w:t xml:space="preserve"> method. The </w:t>
       </w:r>
       <w:r>
         <w:rPr>
           <w:i/>
         </w:rPr>
+        <w:t>Task</w:t>
+      </w:r>
+      <w:r>
+        <w:t xml:space="preserve"> removed will be returned if it exists. By checking if the </w:t>
+      </w:r>
+      <w:r>
+        <w:rPr>
+          <w:i/>
+        </w:rPr>
+        <w:t>Task</w:t>
+      </w:r>
+      <w:r>
+        <w:t xml:space="preserve"> is null or not, the </w:t>
+      </w:r>
+      <w:r>
+        <w:rPr>
+          <w:i/>
+        </w:rPr>
         <w:t>Delete</w:t>
       </w:r>
       <w:r>
-        <w:t xml:space="preserve"> object gets the instance of the </w:t>
+        <w:t xml:space="preserve"> object can decide whether it should return an error or success </w:t>
       </w:r>
       <w:r>
         <w:rPr>
           <w:i/>
         </w:rPr>
-        <w:t>TaskManager</w:t>
-      </w:r>
-      <w:r>
-        <w:t xml:space="preserve">, and calls the </w:t>
+        <w:t>Message</w:t>
+      </w:r>
+      <w:r>
+        <w:t>.</w:t>
+      </w:r>
+    </w:p>
+    <w:p>
+      <w:r>
+        <w:t xml:space="preserve">Assuming that </w:t>
       </w:r>
       <w:r>
         <w:rPr>
           <w:i/>
         </w:rPr>
-        <w:t>removeTask(int)</w:t>
-      </w:r>
-      <w:r>
-        <w:t xml:space="preserve"> method. The </w:t>
+        <w:t>Task</w:t>
+      </w:r>
+      <w:r>
+        <w:t xml:space="preserve"> is not null, its reference is stored and a success </w:t>
       </w:r>
       <w:r>
         <w:rPr>
           <w:i/>
         </w:rPr>
-        <w:t>Task</w:t>
-      </w:r>
-      <w:r>
-        <w:t xml:space="preserve"> removed will be returned if it exists. By checking if the </w:t>
+        <w:t>Message</w:t>
+      </w:r>
+      <w:r>
+        <w:t xml:space="preserve"> is returned to th</w:t>
+      </w:r>
+      <w:r>
+        <w:t xml:space="preserve">e caller. </w:t>
       </w:r>
       <w:r>
         <w:rPr>
           <w:i/>
         </w:rPr>
-        <w:t>Task</w:t>
-      </w:r>
-      <w:r>
-        <w:t xml:space="preserve"> is null or not, the </w:t>
+        <w:t>ActionHintSystem</w:t>
+      </w:r>
+      <w:r>
+        <w:t xml:space="preserve"> then checks if the task is undoable, which is true in this case. The </w:t>
       </w:r>
       <w:r>
         <w:rPr>
@@ -12717,7 +12873,7 @@
         <w:t>Delete</w:t>
       </w:r>
       <w:r>
-        <w:t xml:space="preserve"> object can decide whether it should return an error or success </w:t>
+        <w:t xml:space="preserve"> object is stored into the undo stack, and the </w:t>
       </w:r>
       <w:r>
         <w:rPr>
@@ -12726,81 +12882,28 @@
         <w:t>Message</w:t>
       </w:r>
       <w:r>
+        <w:t xml:space="preserve"> is returned to </w:t>
+      </w:r>
+      <w:r>
+        <w:rPr>
+          <w:i/>
+        </w:rPr>
+        <w:t>LogicController</w:t>
+      </w:r>
+      <w:r>
         <w:t>.</w:t>
       </w:r>
     </w:p>
     <w:p>
-      <w:r>
-        <w:t xml:space="preserve">Assuming that </w:t>
-      </w:r>
-      <w:r>
-        <w:rPr>
-          <w:i/>
-        </w:rPr>
-        <w:t>Task</w:t>
-      </w:r>
-      <w:r>
-        <w:t xml:space="preserve"> is not null, its reference is stored and a success </w:t>
-      </w:r>
-      <w:r>
-        <w:rPr>
-          <w:i/>
-        </w:rPr>
-        <w:t>Message</w:t>
-      </w:r>
-      <w:r>
-        <w:t xml:space="preserve"> is returned to th</w:t>
-      </w:r>
-      <w:r>
-        <w:t xml:space="preserve">e caller. </w:t>
-      </w:r>
-      <w:r>
-        <w:rPr>
-          <w:i/>
-        </w:rPr>
-        <w:t>ActionHintSystem</w:t>
-      </w:r>
-      <w:r>
-        <w:t xml:space="preserve"> then checks if the task is undoable, which is true in this case. The </w:t>
-      </w:r>
-      <w:r>
-        <w:rPr>
-          <w:i/>
-        </w:rPr>
-        <w:t>Delete</w:t>
-      </w:r>
-      <w:r>
-        <w:t xml:space="preserve"> object is stored into the undo stack, and the </w:t>
-      </w:r>
-      <w:r>
-        <w:rPr>
-          <w:i/>
-        </w:rPr>
-        <w:t>Message</w:t>
-      </w:r>
-      <w:r>
-        <w:t xml:space="preserve"> is returned to </w:t>
-      </w:r>
-      <w:r>
-        <w:rPr>
-          <w:i/>
-        </w:rPr>
-        <w:t>LogicController</w:t>
-      </w:r>
-      <w:r>
-        <w:t>.</w:t>
-      </w:r>
-    </w:p>
-    <w:p>
       <w:pPr>
         <w:keepNext/>
       </w:pPr>
       <w:r>
         <w:object w:dxaOrig="12000" w:dyaOrig="7725">
-          <v:shape id="_x0000_i1029" type="#_x0000_t75" style="width:468pt;height:301.6pt" o:ole="">
+          <v:shape id="_x0000_i1030" type="#_x0000_t75" style="width:468pt;height:301.5pt" o:ole="">
             <v:imagedata r:id="rId38" o:title=""/>
           </v:shape>
-          <o:OLEObject Type="Embed" ProgID="Visio.Drawing.15" ShapeID="_x0000_i1029" DrawAspect="Content" ObjectID="_1474746693" r:id="rId39"/>
+          <o:OLEObject Type="Embed" ProgID="Visio.Drawing.15" ShapeID="_x0000_i1030" DrawAspect="Content" ObjectID="_1474749004" r:id="rId39"/>
         </w:object>
       </w:r>
     </w:p>
@@ -12839,7 +12942,25 @@
     </w:p>
     <w:p>
       <w:r>
-        <w:t>When undoing the previous command, an Undo object is created in the same fashion as the Delete object.</w:t>
+        <w:t xml:space="preserve">When undoing the previous command, an </w:t>
+      </w:r>
+      <w:r>
+        <w:rPr>
+          <w:i/>
+        </w:rPr>
+        <w:t>Undo</w:t>
+      </w:r>
+      <w:r>
+        <w:t xml:space="preserve"> object is created in the same fashion as the </w:t>
+      </w:r>
+      <w:r>
+        <w:rPr>
+          <w:i/>
+        </w:rPr>
+        <w:t>Delete</w:t>
+      </w:r>
+      <w:r>
+        <w:t xml:space="preserve"> object.</w:t>
       </w:r>
     </w:p>
     <w:p>
@@ -12848,26 +12969,28 @@
       </w:r>
       <w:r>
         <w:rPr>
+          <w:rFonts w:ascii="Consolas" w:hAnsi="Consolas" w:cs="Consolas"/>
+          <w:sz w:val="20"/>
+          <w:szCs w:val="20"/>
+        </w:rPr>
+        <w:t>execute()</w:t>
+      </w:r>
+      <w:r>
+        <w:t xml:space="preserve"> method is called, the </w:t>
+      </w:r>
+      <w:r>
+        <w:rPr>
           <w:i/>
         </w:rPr>
-        <w:t>execute()</w:t>
-      </w:r>
-      <w:r>
-        <w:t xml:space="preserve"> method is called, the </w:t>
+        <w:t>Undo</w:t>
+      </w:r>
+      <w:r>
+        <w:t xml:space="preserve"> object gets the instance of the </w:t>
       </w:r>
       <w:r>
         <w:rPr>
           <w:i/>
         </w:rPr>
-        <w:t>Undo</w:t>
-      </w:r>
-      <w:r>
-        <w:t xml:space="preserve"> object gets the instance of the </w:t>
-      </w:r>
-      <w:r>
-        <w:rPr>
-          <w:i/>
-        </w:rPr>
         <w:t>ActionHintSystem</w:t>
       </w:r>
       <w:r>
@@ -12875,7 +12998,9 @@
       </w:r>
       <w:r>
         <w:rPr>
-          <w:i/>
+          <w:rFonts w:ascii="Consolas" w:hAnsi="Consolas" w:cs="Consolas"/>
+          <w:sz w:val="20"/>
+          <w:szCs w:val="20"/>
         </w:rPr>
         <w:t>undoFromStack()</w:t>
       </w:r>
@@ -12884,7 +13009,9 @@
       </w:r>
       <w:r>
         <w:rPr>
-          <w:i/>
+          <w:rFonts w:ascii="Consolas" w:hAnsi="Consolas" w:cs="Consolas"/>
+          <w:sz w:val="20"/>
+          <w:szCs w:val="20"/>
         </w:rPr>
         <w:t>undo()</w:t>
       </w:r>
@@ -12958,7 +13085,18 @@
           </w:tcPr>
           <w:p>
             <w:r>
-              <w:t xml:space="preserve">Note: By convention, when implementing an action that is not undoable, the undo() method </w:t>
+              <w:t xml:space="preserve">Note: By convention, when implementing an action that is not undoable, the </w:t>
+            </w:r>
+            <w:r>
+              <w:rPr>
+                <w:rFonts w:ascii="Consolas" w:hAnsi="Consolas" w:cs="Consolas"/>
+                <w:sz w:val="20"/>
+                <w:szCs w:val="20"/>
+              </w:rPr>
+              <w:t>undo()</w:t>
+            </w:r>
+            <w:r>
+              <w:t xml:space="preserve"> method </w:t>
             </w:r>
             <w:r>
               <w:t>should return an error Message object.</w:t>
@@ -12976,21 +13114,68 @@
       <w:pPr>
         <w:pStyle w:val="Heading3"/>
       </w:pPr>
-      <w:bookmarkStart w:id="27" w:name="_Toc400992192"/>
+      <w:bookmarkStart w:id="23" w:name="_Toc400992192"/>
       <w:r>
         <w:t>3</w:t>
       </w:r>
       <w:r>
         <w:t>.2.1.2 Generating Hint and Autocomplete Messages</w:t>
       </w:r>
-      <w:bookmarkEnd w:id="27"/>
-    </w:p>
-    <w:p>
-      <w:r>
-        <w:t>The GUI relies on the Action and Hint System to generate hint messages while the user is typing. This is done by passing the entire command to the getMessageUserTyping() method.</w:t>
-      </w:r>
-      <w:r>
-        <w:t xml:space="preserve"> The Action and Hint System would then generate the corresponding Message objects to either display a hint or perform an autocomplete operation.</w:t>
+      <w:bookmarkEnd w:id="23"/>
+    </w:p>
+    <w:p>
+      <w:r>
+        <w:t xml:space="preserve">The </w:t>
+      </w:r>
+      <w:r>
+        <w:rPr>
+          <w:i/>
+        </w:rPr>
+        <w:t>GUI</w:t>
+      </w:r>
+      <w:r>
+        <w:t xml:space="preserve"> relies on the </w:t>
+      </w:r>
+      <w:r>
+        <w:rPr>
+          <w:i/>
+        </w:rPr>
+        <w:t>Action and Hint System</w:t>
+      </w:r>
+      <w:r>
+        <w:t xml:space="preserve"> to generate hint messages while the user is typing. This is done by passing the entire command to the </w:t>
+      </w:r>
+      <w:r>
+        <w:rPr>
+          <w:rFonts w:ascii="Consolas" w:hAnsi="Consolas" w:cs="Consolas"/>
+          <w:sz w:val="20"/>
+          <w:szCs w:val="20"/>
+        </w:rPr>
+        <w:t>getMessageUserTyping()</w:t>
+      </w:r>
+      <w:r>
+        <w:t xml:space="preserve"> method.</w:t>
+      </w:r>
+      <w:r>
+        <w:t xml:space="preserve"> The </w:t>
+      </w:r>
+      <w:r>
+        <w:rPr>
+          <w:i/>
+        </w:rPr>
+        <w:t>Action and Hint System</w:t>
+      </w:r>
+      <w:r>
+        <w:t xml:space="preserve"> would then generate the corresponding </w:t>
+      </w:r>
+      <w:r>
+        <w:rPr>
+          <w:i/>
+        </w:rPr>
+        <w:t>Message</w:t>
+      </w:r>
+      <w:r>
+        <w:t xml:space="preserve"> objects to either display a hint or perform an autocomplete operation.</w:t>
       </w:r>
     </w:p>
     <w:p>
@@ -13235,12 +13420,90 @@
     </w:p>
     <w:p>
       <w:r>
-        <w:t>The execute() and undo() methods of Action objects generate status Message objects with the SUCCESS and ERROR types, which are meant to be displayed in the GUI’s status bar after commands.</w:t>
-      </w:r>
-    </w:p>
-    <w:p>
-      <w:r>
-        <w:t xml:space="preserve">On the other hand, the getHint() method of Action objects generate Messages of HINT and AUTOCOMPLETE types. </w:t>
+        <w:t xml:space="preserve">The </w:t>
+      </w:r>
+      <w:r>
+        <w:rPr>
+          <w:rFonts w:ascii="Consolas" w:hAnsi="Consolas" w:cs="Consolas"/>
+          <w:sz w:val="20"/>
+          <w:szCs w:val="20"/>
+        </w:rPr>
+        <w:t>execute()</w:t>
+      </w:r>
+      <w:r>
+        <w:t xml:space="preserve"> and </w:t>
+      </w:r>
+      <w:r>
+        <w:rPr>
+          <w:rFonts w:ascii="Consolas" w:hAnsi="Consolas" w:cs="Consolas"/>
+          <w:sz w:val="20"/>
+          <w:szCs w:val="20"/>
+        </w:rPr>
+        <w:t>undo()</w:t>
+      </w:r>
+      <w:r>
+        <w:t xml:space="preserve"> methods of </w:t>
+      </w:r>
+      <w:r>
+        <w:rPr>
+          <w:i/>
+        </w:rPr>
+        <w:t>Action</w:t>
+      </w:r>
+      <w:r>
+        <w:t xml:space="preserve"> objects generate status </w:t>
+      </w:r>
+      <w:r>
+        <w:rPr>
+          <w:i/>
+        </w:rPr>
+        <w:t>Message</w:t>
+      </w:r>
+      <w:r>
+        <w:t xml:space="preserve"> objects with the SUCCESS and ERROR types, which are meant to be displayed in the </w:t>
+      </w:r>
+      <w:r>
+        <w:rPr>
+          <w:i/>
+        </w:rPr>
+        <w:t>GUI’s</w:t>
+      </w:r>
+      <w:r>
+        <w:t xml:space="preserve"> status bar after commands.</w:t>
+      </w:r>
+    </w:p>
+    <w:p>
+      <w:r>
+        <w:t xml:space="preserve">On the other hand, the </w:t>
+      </w:r>
+      <w:r>
+        <w:rPr>
+          <w:rFonts w:ascii="Consolas" w:hAnsi="Consolas" w:cs="Consolas"/>
+          <w:sz w:val="20"/>
+          <w:szCs w:val="20"/>
+        </w:rPr>
+        <w:t>getHint()</w:t>
+      </w:r>
+      <w:r>
+        <w:t xml:space="preserve"> method of Action objects generate </w:t>
+      </w:r>
+      <w:r>
+        <w:rPr>
+          <w:i/>
+        </w:rPr>
+        <w:t>Messages</w:t>
+      </w:r>
+      <w:r>
+        <w:t xml:space="preserve"> of HINT and </w:t>
+      </w:r>
+      <w:r>
+        <w:rPr>
+          <w:i/>
+        </w:rPr>
+        <w:t>AUTOCOMPLETE</w:t>
+      </w:r>
+      <w:r>
+        <w:t xml:space="preserve"> types. </w:t>
       </w:r>
       <w:r>
         <w:t xml:space="preserve">Hints </w:t>
@@ -13249,12 +13512,30 @@
         <w:t>are displayed</w:t>
       </w:r>
       <w:r>
-        <w:t xml:space="preserve"> on the status bar like success and error messages, while autocomplete prompts the GUI to replace the user’s input bar with the encapsulated message.</w:t>
-      </w:r>
-    </w:p>
-    <w:p>
-      <w:r>
-        <w:t>The Action and Hints System generates hints for partial command matches, as well as hints specific to a command if there is a match. The following flow chart illustrates the hint generation process:</w:t>
+        <w:t xml:space="preserve"> on the status bar like success and error messages, while autocomplete prompts the </w:t>
+      </w:r>
+      <w:r>
+        <w:rPr>
+          <w:i/>
+        </w:rPr>
+        <w:t>GUI</w:t>
+      </w:r>
+      <w:r>
+        <w:t xml:space="preserve"> to replace the user’s input bar with the encapsulated message.</w:t>
+      </w:r>
+    </w:p>
+    <w:p>
+      <w:r>
+        <w:t xml:space="preserve">The </w:t>
+      </w:r>
+      <w:r>
+        <w:rPr>
+          <w:i/>
+        </w:rPr>
+        <w:t>Action and Hints System</w:t>
+      </w:r>
+      <w:r>
+        <w:t xml:space="preserve"> generates hints for partial command matches, as well as hints specific to a command if there is a match. The following flow chart illustrates the hint generation process:</w:t>
       </w:r>
     </w:p>
     <w:p>
@@ -13262,11 +13543,11 @@
         <w:keepNext/>
       </w:pPr>
       <w:r>
-        <w:object w:dxaOrig="10606" w:dyaOrig="3375">
-          <v:shape id="_x0000_i1030" type="#_x0000_t75" style="width:468pt;height:149.45pt" o:ole="">
+        <w:object w:dxaOrig="10786" w:dyaOrig="3420">
+          <v:shape id="_x0000_i1034" type="#_x0000_t75" style="width:467.25pt;height:148.5pt" o:ole="">
             <v:imagedata r:id="rId40" o:title=""/>
           </v:shape>
-          <o:OLEObject Type="Embed" ProgID="Visio.Drawing.15" ShapeID="_x0000_i1030" DrawAspect="Content" ObjectID="_1474746694" r:id="rId41"/>
+          <o:OLEObject Type="Embed" ProgID="Visio.Drawing.15" ShapeID="_x0000_i1034" DrawAspect="Content" ObjectID="_1474749005" r:id="rId41"/>
         </w:object>
       </w:r>
     </w:p>
@@ -13305,30 +13586,109 @@
     </w:p>
     <w:p>
       <w:r>
-        <w:t>As of writing, with the exception of Edit and Add, the getHint() methods of most commands generate static hints. Edit can return Autocomplete messages, while Add implements the Live Task Preview system.</w:t>
+        <w:t>W</w:t>
+      </w:r>
+      <w:r>
+        <w:t xml:space="preserve">ith the exception of </w:t>
+      </w:r>
+      <w:r>
+        <w:rPr>
+          <w:i/>
+        </w:rPr>
+        <w:t>Edit</w:t>
+      </w:r>
+      <w:r>
+        <w:t xml:space="preserve"> and </w:t>
+      </w:r>
+      <w:r>
+        <w:rPr>
+          <w:i/>
+        </w:rPr>
+        <w:t>Add</w:t>
+      </w:r>
+      <w:r>
+        <w:t xml:space="preserve">, the </w:t>
+      </w:r>
+      <w:r>
+        <w:rPr>
+          <w:rFonts w:ascii="Consolas" w:hAnsi="Consolas" w:cs="Consolas"/>
+          <w:sz w:val="20"/>
+          <w:szCs w:val="20"/>
+        </w:rPr>
+        <w:t>getHint()</w:t>
+      </w:r>
+      <w:r>
+        <w:t xml:space="preserve"> methods of most commands generate static hints. </w:t>
+      </w:r>
+      <w:r>
+        <w:rPr>
+          <w:i/>
+        </w:rPr>
+        <w:t>Edit</w:t>
+      </w:r>
+      <w:r>
+        <w:t xml:space="preserve"> can return </w:t>
+      </w:r>
+      <w:r>
+        <w:t>AUTOCOMPLETE</w:t>
+      </w:r>
+      <w:r>
+        <w:t xml:space="preserve"> </w:t>
+      </w:r>
+      <w:r>
+        <w:rPr>
+          <w:i/>
+        </w:rPr>
+        <w:t>M</w:t>
+      </w:r>
+      <w:r>
+        <w:rPr>
+          <w:i/>
+        </w:rPr>
+        <w:t>essages</w:t>
+      </w:r>
+      <w:r>
+        <w:t xml:space="preserve">, while </w:t>
+      </w:r>
+      <w:r>
+        <w:rPr>
+          <w:i/>
+        </w:rPr>
+        <w:t>Add</w:t>
+      </w:r>
+      <w:r>
+        <w:t xml:space="preserve"> implements the </w:t>
+      </w:r>
+      <w:r>
+        <w:rPr>
+          <w:i/>
+        </w:rPr>
+        <w:t>Live Task Preview</w:t>
+      </w:r>
+      <w:r>
+        <w:t xml:space="preserve"> system.</w:t>
       </w:r>
     </w:p>
     <w:p>
       <w:pPr>
         <w:pStyle w:val="Heading2"/>
       </w:pPr>
-      <w:bookmarkStart w:id="28" w:name="_Toc400992193"/>
-      <w:r>
-        <w:lastRenderedPageBreak/>
+      <w:bookmarkStart w:id="24" w:name="_Toc400992193"/>
+      <w:r>
         <w:t>Autocomplete and Live Task Preview</w:t>
       </w:r>
-      <w:bookmarkEnd w:id="28"/>
+      <w:bookmarkEnd w:id="24"/>
     </w:p>
     <w:p>
       <w:pPr>
         <w:keepNext/>
       </w:pPr>
       <w:r>
-        <w:object w:dxaOrig="10965" w:dyaOrig="3195">
-          <v:shape id="_x0000_i1031" type="#_x0000_t75" style="width:468pt;height:136.55pt" o:ole="">
+        <w:object w:dxaOrig="11235" w:dyaOrig="3196">
+          <v:shape id="_x0000_i1035" type="#_x0000_t75" style="width:468pt;height:132.75pt" o:ole="">
             <v:imagedata r:id="rId42" o:title=""/>
           </v:shape>
-          <o:OLEObject Type="Embed" ProgID="Visio.Drawing.15" ShapeID="_x0000_i1031" DrawAspect="Content" ObjectID="_1474746695" r:id="rId43"/>
+          <o:OLEObject Type="Embed" ProgID="Visio.Drawing.15" ShapeID="_x0000_i1035" DrawAspect="Content" ObjectID="_1474749006" r:id="rId43"/>
         </w:object>
       </w:r>
     </w:p>
@@ -13381,6 +13741,7 @@
           </w:tcPr>
           <w:p>
             <w:r>
+              <w:lastRenderedPageBreak/>
               <w:t>Hint: Look in Edit.java to see the exact implementation of each conditional in the decision tree.</w:t>
             </w:r>
           </w:p>
@@ -13390,7 +13751,54 @@
     <w:p>
       <w:r>
         <w:br/>
-        <w:t xml:space="preserve">The above diagram shows the decision tree used by the getHint() method of the Edit Action. If the specified task exists, an AUTOCOMPLETE message is generated by pulling the Task from the Task Manager and appending its full description behind the command. </w:t>
+        <w:t xml:space="preserve">The above diagram shows the decision tree used by the </w:t>
+      </w:r>
+      <w:r>
+        <w:rPr>
+          <w:rFonts w:ascii="Consolas" w:hAnsi="Consolas" w:cs="Consolas"/>
+          <w:sz w:val="20"/>
+          <w:szCs w:val="20"/>
+        </w:rPr>
+        <w:t>getHint()</w:t>
+      </w:r>
+      <w:r>
+        <w:t xml:space="preserve"> method of the </w:t>
+      </w:r>
+      <w:r>
+        <w:rPr>
+          <w:i/>
+        </w:rPr>
+        <w:t>Edit</w:t>
+      </w:r>
+      <w:r>
+        <w:t xml:space="preserve"> Action. If the specified task exists, an AUTOCOMPLETE message is generated by pulling the </w:t>
+      </w:r>
+      <w:r>
+        <w:rPr>
+          <w:i/>
+        </w:rPr>
+        <w:t>Task</w:t>
+      </w:r>
+      <w:r>
+        <w:t xml:space="preserve"> from the </w:t>
+      </w:r>
+      <w:r>
+        <w:rPr>
+          <w:i/>
+        </w:rPr>
+        <w:t>Task</w:t>
+      </w:r>
+      <w:r>
+        <w:t xml:space="preserve"> </w:t>
+      </w:r>
+      <w:r>
+        <w:rPr>
+          <w:i/>
+        </w:rPr>
+        <w:t>Manager</w:t>
+      </w:r>
+      <w:r>
+        <w:t xml:space="preserve"> and appending its full description behind the command. </w:t>
       </w:r>
     </w:p>
     <w:tbl>
@@ -13409,7 +13817,37 @@
           </w:tcPr>
           <w:p>
             <w:r>
-              <w:t>Note: When generating AUTOCOMPLETE messages, make sure it contains the exact command the user should type. For example, the parameter “edit 2 “ should generate an AUTOCOMPLETE message containing “edit 2 Meet boss at 5PM”</w:t>
+              <w:t xml:space="preserve">Note: When generating AUTOCOMPLETE </w:t>
+            </w:r>
+            <w:r>
+              <w:rPr>
+                <w:i/>
+              </w:rPr>
+              <w:t>M</w:t>
+            </w:r>
+            <w:r>
+              <w:rPr>
+                <w:i/>
+              </w:rPr>
+              <w:t>essages</w:t>
+            </w:r>
+            <w:r>
+              <w:t xml:space="preserve">, make sure it contains the exact command the user should type. For example, the parameter “edit 2 “ should generate an AUTOCOMPLETE </w:t>
+            </w:r>
+            <w:r>
+              <w:rPr>
+                <w:i/>
+              </w:rPr>
+              <w:t>M</w:t>
+            </w:r>
+            <w:r>
+              <w:rPr>
+                <w:i/>
+              </w:rPr>
+              <w:t>essage</w:t>
+            </w:r>
+            <w:r>
+              <w:t xml:space="preserve"> containing “edit 2 Meet boss at 5PM”</w:t>
             </w:r>
             <w:r>
               <w:t>, and not simply “Meet boss at 5PM”</w:t>
@@ -13418,7 +13856,27 @@
               <w:t>.</w:t>
             </w:r>
             <w:r>
-              <w:t xml:space="preserve"> Also, make sure to use getTaskDescriptionEdit() from the Task object to preserve ignore tags (explained in the parsing section below).</w:t>
+              <w:t xml:space="preserve"> Also, make sure to use </w:t>
+            </w:r>
+            <w:r>
+              <w:rPr>
+                <w:rFonts w:ascii="Consolas" w:hAnsi="Consolas" w:cs="Consolas"/>
+                <w:sz w:val="20"/>
+                <w:szCs w:val="20"/>
+              </w:rPr>
+              <w:t>getTaskDescriptionEdit()</w:t>
+            </w:r>
+            <w:r>
+              <w:t xml:space="preserve"> from the </w:t>
+            </w:r>
+            <w:r>
+              <w:rPr>
+                <w:i/>
+              </w:rPr>
+              <w:t>Task</w:t>
+            </w:r>
+            <w:r>
+              <w:t xml:space="preserve"> object to preserve ignore tags (explained in the parsing section below).</w:t>
             </w:r>
           </w:p>
         </w:tc>
@@ -13427,7 +13885,25 @@
     <w:p>
       <w:r>
         <w:br/>
-        <w:t>If the specified task exists, and the command is already filled in, then Live Task Preview messages will be generated. These are messages of type HINT, which makes use of parsing libraries contained in TaskCatalystCommons to generate a prev</w:t>
+        <w:t xml:space="preserve">If the specified </w:t>
+      </w:r>
+      <w:r>
+        <w:rPr>
+          <w:i/>
+        </w:rPr>
+        <w:t>Task</w:t>
+      </w:r>
+      <w:r>
+        <w:t xml:space="preserve"> exists, and the command is already filled in, then Live Task Preview messages will be generated. These are messages of type HINT, which makes use of parsing libraries contained in </w:t>
+      </w:r>
+      <w:r>
+        <w:rPr>
+          <w:i/>
+        </w:rPr>
+        <w:t>TaskCatalystCommons</w:t>
+      </w:r>
+      <w:r>
+        <w:t xml:space="preserve"> to generate a prev</w:t>
       </w:r>
       <w:r>
         <w:t>iew of the system’s NLP (Natural Language Processing) interpretation of the command.</w:t>
@@ -13435,14 +13911,50 @@
     </w:p>
     <w:p>
       <w:r>
-        <w:t>Live Task Preview messages are also the main type of Messages generated by the Add Action. Task parsing and building will be discussed in the next section.</w:t>
+        <w:t xml:space="preserve">Live Task Preview messages are also the main type of </w:t>
+      </w:r>
+      <w:r>
+        <w:rPr>
+          <w:i/>
+        </w:rPr>
+        <w:t>Messages</w:t>
+      </w:r>
+      <w:r>
+        <w:t xml:space="preserve"> generated by the </w:t>
+      </w:r>
+      <w:r>
+        <w:rPr>
+          <w:i/>
+        </w:rPr>
+        <w:t>Add</w:t>
+      </w:r>
+      <w:r>
+        <w:t xml:space="preserve"> </w:t>
+      </w:r>
+      <w:r>
+        <w:rPr>
+          <w:i/>
+        </w:rPr>
+        <w:t>Action</w:t>
+      </w:r>
+      <w:r>
+        <w:t xml:space="preserve">. </w:t>
+      </w:r>
+      <w:r>
+        <w:rPr>
+          <w:i/>
+        </w:rPr>
+        <w:t>Task</w:t>
+      </w:r>
+      <w:r>
+        <w:t xml:space="preserve"> parsing and building will be discussed in the next section.</w:t>
       </w:r>
     </w:p>
     <w:p>
       <w:pPr>
         <w:pStyle w:val="Heading3"/>
       </w:pPr>
-      <w:bookmarkStart w:id="29" w:name="_Toc400992194"/>
+      <w:bookmarkStart w:id="25" w:name="_Toc400992194"/>
       <w:r>
         <w:t>3</w:t>
       </w:r>
@@ -13452,7 +13964,7 @@
       <w:r>
         <w:t>Adding Tasks</w:t>
       </w:r>
-      <w:bookmarkEnd w:id="29"/>
+      <w:bookmarkEnd w:id="25"/>
     </w:p>
     <w:p>
       <w:pPr>
@@ -13469,10 +13981,10 @@
           <w:szCs w:val="22"/>
         </w:rPr>
         <w:object w:dxaOrig="17850" w:dyaOrig="19591">
-          <v:shape id="_x0000_i1032" type="#_x0000_t75" style="width:443.55pt;height:129.05pt" o:ole="">
+          <v:shape id="_x0000_i1031" type="#_x0000_t75" style="width:443.25pt;height:129pt" o:ole="">
             <v:imagedata r:id="rId44" o:title="" cropbottom="48967f" cropleft="3522f"/>
           </v:shape>
-          <o:OLEObject Type="Embed" ProgID="Visio.Drawing.15" ShapeID="_x0000_i1032" DrawAspect="Content" ObjectID="_1474746696" r:id="rId45"/>
+          <o:OLEObject Type="Embed" ProgID="Visio.Drawing.15" ShapeID="_x0000_i1031" DrawAspect="Content" ObjectID="_1474749007" r:id="rId45"/>
         </w:object>
       </w:r>
     </w:p>
@@ -13511,11 +14023,55 @@
     </w:p>
     <w:p>
       <w:r>
-        <w:lastRenderedPageBreak/>
-        <w:t>The Task Builder is used by the Add action to parse and create Task objects. As the project implements the “Natural Bucket”, there is a requirement for flexibility in command. The system makes use of the PrettyTime NLP library to recognize date and time formats. Howeve</w:t>
-      </w:r>
-      <w:r>
-        <w:t>r, its behavior is inconsistent across various scenarios. There is also a need to have Relative Date Display. Therefore, the solution is to convert a Task description to something that is more easily understood</w:t>
+        <w:t xml:space="preserve">The </w:t>
+      </w:r>
+      <w:r>
+        <w:rPr>
+          <w:i/>
+        </w:rPr>
+        <w:t>Task Builder</w:t>
+      </w:r>
+      <w:r>
+        <w:t xml:space="preserve"> is used by the </w:t>
+      </w:r>
+      <w:r>
+        <w:rPr>
+          <w:i/>
+        </w:rPr>
+        <w:t>Add</w:t>
+      </w:r>
+      <w:r>
+        <w:t xml:space="preserve"> action to parse and create </w:t>
+      </w:r>
+      <w:r>
+        <w:rPr>
+          <w:i/>
+        </w:rPr>
+        <w:t>Task</w:t>
+      </w:r>
+      <w:r>
+        <w:t xml:space="preserve"> objects. As the project implements the “Natural Bucket”, there is a requirement for flexibility in command. The system makes use of the </w:t>
+      </w:r>
+      <w:r>
+        <w:rPr>
+          <w:i/>
+        </w:rPr>
+        <w:t>PrettyTime</w:t>
+      </w:r>
+      <w:r>
+        <w:t xml:space="preserve"> NLP library to recognize date and time formats. Howeve</w:t>
+      </w:r>
+      <w:r>
+        <w:t xml:space="preserve">r, its behavior is inconsistent across various scenarios. There is also a need to have Relative Date Display. Therefore, the solution is to convert a </w:t>
+      </w:r>
+      <w:r>
+        <w:rPr>
+          <w:i/>
+        </w:rPr>
+        <w:t>Task</w:t>
+      </w:r>
+      <w:r>
+        <w:t xml:space="preserve"> description to something that is more easily understood</w:t>
       </w:r>
       <w:r>
         <w:t>, parsed</w:t>
@@ -13526,10 +14082,46 @@
     </w:p>
     <w:p>
       <w:r>
-        <w:t xml:space="preserve">An Add object passes the user input to Task Builder, which in turn sends it to TaskCatalystCommons for parsing. </w:t>
-      </w:r>
-      <w:r>
-        <w:t>The following table shows an example of converting a Task description into a format that is more easily handled by the displaying function later on:</w:t>
+        <w:t xml:space="preserve">An </w:t>
+      </w:r>
+      <w:r>
+        <w:rPr>
+          <w:i/>
+        </w:rPr>
+        <w:t>Add</w:t>
+      </w:r>
+      <w:r>
+        <w:t xml:space="preserve"> object passes the user input to </w:t>
+      </w:r>
+      <w:r>
+        <w:rPr>
+          <w:i/>
+        </w:rPr>
+        <w:t>Task Builder</w:t>
+      </w:r>
+      <w:r>
+        <w:t xml:space="preserve">, which in turn sends it to </w:t>
+      </w:r>
+      <w:r>
+        <w:rPr>
+          <w:i/>
+        </w:rPr>
+        <w:t>TaskCatalystCommons</w:t>
+      </w:r>
+      <w:r>
+        <w:t xml:space="preserve"> for parsing. </w:t>
+      </w:r>
+      <w:r>
+        <w:t xml:space="preserve">The following table shows an example of converting a </w:t>
+      </w:r>
+      <w:r>
+        <w:rPr>
+          <w:i/>
+        </w:rPr>
+        <w:t>Task</w:t>
+      </w:r>
+      <w:r>
+        <w:t xml:space="preserve"> description into a format that is more easily handled by the displaying function later on:</w:t>
       </w:r>
     </w:p>
     <w:tbl>
@@ -13641,6 +14233,7 @@
           </w:tcPr>
           <w:p>
             <w:r>
+              <w:lastRenderedPageBreak/>
               <w:t>Ignore all words ending with a number.</w:t>
             </w:r>
           </w:p>
@@ -13824,7 +14417,63 @@
     <w:p>
       <w:r>
         <w:br/>
-        <w:t>The Interpreted Input is returned to TaskBuilder and stored as the Task’s Description. Whenever the getDescription() method of the Task is called, it uses the TaskCatalystCommons library to convert it into a friendlier format for displaying.</w:t>
+        <w:t xml:space="preserve">The </w:t>
+      </w:r>
+      <w:r>
+        <w:rPr>
+          <w:i/>
+        </w:rPr>
+        <w:t>Interpreted Input</w:t>
+      </w:r>
+      <w:r>
+        <w:t xml:space="preserve"> is returned to </w:t>
+      </w:r>
+      <w:r>
+        <w:rPr>
+          <w:i/>
+        </w:rPr>
+        <w:t>TaskBuilder</w:t>
+      </w:r>
+      <w:r>
+        <w:t xml:space="preserve"> and stored as the </w:t>
+      </w:r>
+      <w:r>
+        <w:rPr>
+          <w:i/>
+        </w:rPr>
+        <w:t>Task’s</w:t>
+      </w:r>
+      <w:r>
+        <w:t xml:space="preserve"> Description. Whenever the </w:t>
+      </w:r>
+      <w:r>
+        <w:rPr>
+          <w:rFonts w:ascii="Consolas" w:hAnsi="Consolas" w:cs="Consolas"/>
+          <w:sz w:val="20"/>
+          <w:szCs w:val="20"/>
+        </w:rPr>
+        <w:t>getDescription()</w:t>
+      </w:r>
+      <w:r>
+        <w:t xml:space="preserve"> method of the </w:t>
+      </w:r>
+      <w:r>
+        <w:rPr>
+          <w:i/>
+        </w:rPr>
+        <w:t>Task</w:t>
+      </w:r>
+      <w:r>
+        <w:t xml:space="preserve"> is called, it uses the </w:t>
+      </w:r>
+      <w:r>
+        <w:rPr>
+          <w:i/>
+        </w:rPr>
+        <w:t>TaskCatalystCommons</w:t>
+      </w:r>
+      <w:r>
+        <w:t xml:space="preserve"> library to convert it into a friendlier format for displaying.</w:t>
       </w:r>
     </w:p>
     <w:tbl>
@@ -13968,8 +14617,6 @@
       <w:r>
         <w:br/>
       </w:r>
-    </w:p>
-    <w:p>
       <w:r>
         <w:t>When there are more than one date in a sentence, the</w:t>
       </w:r>
@@ -15491,7 +16138,7 @@
       <w:pPr>
         <w:pStyle w:val="Heading2"/>
       </w:pPr>
-      <w:bookmarkStart w:id="30" w:name="_Toc400992195"/>
+      <w:bookmarkStart w:id="26" w:name="_Toc400992195"/>
       <w:r>
         <w:lastRenderedPageBreak/>
         <w:t>3</w:t>
@@ -15499,7 +16146,7 @@
       <w:r>
         <w:t>.2.2 Task Manager</w:t>
       </w:r>
-      <w:bookmarkEnd w:id="30"/>
+      <w:bookmarkEnd w:id="26"/>
     </w:p>
     <w:p>
       <w:pPr>
@@ -15516,10 +16163,10 @@
           <w:szCs w:val="22"/>
         </w:rPr>
         <w:object w:dxaOrig="14445" w:dyaOrig="10515">
-          <v:shape id="_x0000_i1033" type="#_x0000_t75" style="width:471.4pt;height:258.1pt" o:ole="">
+          <v:shape id="_x0000_i1032" type="#_x0000_t75" style="width:471.75pt;height:258pt" o:ole="">
             <v:imagedata r:id="rId46" o:title="" cropbottom="21114f" cropleft="6344f"/>
           </v:shape>
-          <o:OLEObject Type="Embed" ProgID="Visio.Drawing.15" ShapeID="_x0000_i1033" DrawAspect="Content" ObjectID="_1474746697" r:id="rId47"/>
+          <o:OLEObject Type="Embed" ProgID="Visio.Drawing.15" ShapeID="_x0000_i1032" DrawAspect="Content" ObjectID="_1474749008" r:id="rId47"/>
         </w:object>
       </w:r>
       <w:r>
@@ -15552,7 +16199,16 @@
     </w:p>
     <w:p>
       <w:r>
-        <w:t xml:space="preserve">The Task Manager </w:t>
+        <w:t xml:space="preserve">The </w:t>
+      </w:r>
+      <w:r>
+        <w:rPr>
+          <w:i/>
+        </w:rPr>
+        <w:t>Task Manager</w:t>
+      </w:r>
+      <w:r>
+        <w:t xml:space="preserve"> </w:t>
       </w:r>
       <w:r>
         <w:t xml:space="preserve">Interface follows the </w:t>
@@ -15564,18 +16220,51 @@
         <w:t>Demeter’s Principle</w:t>
       </w:r>
       <w:r>
-        <w:t xml:space="preserve"> closely by ensuring that most common operations can be done using APIs without low-level manipulation of Tasks. The Task Manager generates </w:t>
+        <w:t xml:space="preserve"> closely by ensuring that most common operations can be done using APIs without low-level manipulation of </w:t>
+      </w:r>
+      <w:r>
+        <w:rPr>
+          <w:i/>
+        </w:rPr>
+        <w:t>Tasks</w:t>
+      </w:r>
+      <w:r>
+        <w:t xml:space="preserve">. The </w:t>
+      </w:r>
+      <w:r>
+        <w:rPr>
+          <w:i/>
+        </w:rPr>
+        <w:t>Task Manager</w:t>
+      </w:r>
+      <w:r>
+        <w:t xml:space="preserve"> generates </w:t>
       </w:r>
       <w:r>
         <w:t xml:space="preserve">the </w:t>
       </w:r>
       <w:r>
-        <w:t xml:space="preserve">actual Task list displayed to the user by keeping track of the last display mode and keyword used by the user. The keyword can be a hashtag or search key depending on the display mode. </w:t>
-      </w:r>
-    </w:p>
-    <w:p>
-      <w:r>
-        <w:t>TaskManagerActual is responsible for maintaining the full list of tasks, and d</w:t>
+        <w:t xml:space="preserve">actual </w:t>
+      </w:r>
+      <w:r>
+        <w:rPr>
+          <w:i/>
+        </w:rPr>
+        <w:t>Task</w:t>
+      </w:r>
+      <w:r>
+        <w:t xml:space="preserve"> list displayed to the user by keeping track of the last display mode and keyword used by the user. The keyword can be a hashtag or search key depending on the display mode. </w:t>
+      </w:r>
+    </w:p>
+    <w:p>
+      <w:r>
+        <w:rPr>
+          <w:i/>
+        </w:rPr>
+        <w:t>TaskManagerActual</w:t>
+      </w:r>
+      <w:r>
+        <w:t xml:space="preserve"> is responsible for maintaining the full list of tasks, and d</w:t>
       </w:r>
       <w:r>
         <w:t xml:space="preserve">epends on </w:t>
@@ -15584,7 +16273,13 @@
         <w:t xml:space="preserve">a </w:t>
       </w:r>
       <w:r>
-        <w:t xml:space="preserve">ListProcessor to generate the </w:t>
+        <w:rPr>
+          <w:i/>
+        </w:rPr>
+        <w:t>ListProcessor</w:t>
+      </w:r>
+      <w:r>
+        <w:t xml:space="preserve"> to generate the </w:t>
       </w:r>
       <w:r>
         <w:t xml:space="preserve">display list </w:t>
@@ -15596,15 +16291,50 @@
         <w:t>ever</w:t>
       </w:r>
       <w:r>
-        <w:t xml:space="preserve"> the getList() method is called.</w:t>
-      </w:r>
-    </w:p>
-    <w:p>
-      <w:r>
-        <w:t>Whenever tasks are added or removed, TaskManagerActual automatically sends the whole list of tasks using the Storage interface of the Storage component.</w:t>
-      </w:r>
-    </w:p>
-    <w:p/>
+        <w:t xml:space="preserve"> the </w:t>
+      </w:r>
+      <w:r>
+        <w:rPr>
+          <w:i/>
+        </w:rPr>
+        <w:t>getList()</w:t>
+      </w:r>
+      <w:r>
+        <w:t xml:space="preserve"> method is called.</w:t>
+      </w:r>
+    </w:p>
+    <w:p>
+      <w:r>
+        <w:t xml:space="preserve">Whenever tasks are added or removed, </w:t>
+      </w:r>
+      <w:r>
+        <w:rPr>
+          <w:i/>
+        </w:rPr>
+        <w:t>TaskManagerActual</w:t>
+      </w:r>
+      <w:r>
+        <w:t xml:space="preserve"> automatically sends the whole list of tasks using the </w:t>
+      </w:r>
+      <w:r>
+        <w:rPr>
+          <w:i/>
+        </w:rPr>
+        <w:t>Storage</w:t>
+      </w:r>
+      <w:r>
+        <w:t xml:space="preserve"> interface of the </w:t>
+      </w:r>
+      <w:r>
+        <w:rPr>
+          <w:i/>
+        </w:rPr>
+        <w:t>Storage</w:t>
+      </w:r>
+      <w:r>
+        <w:t xml:space="preserve"> component.</w:t>
+      </w:r>
+    </w:p>
     <w:p>
       <w:r>
         <w:br w:type="page"/>
@@ -15625,10 +16355,10 @@
       </w:pPr>
       <w:r>
         <w:object w:dxaOrig="12480" w:dyaOrig="4860">
-          <v:shape id="_x0000_i1035" type="#_x0000_t75" style="width:468pt;height:182.05pt" o:ole="">
+          <v:shape id="_x0000_i1033" type="#_x0000_t75" style="width:468pt;height:182.25pt" o:ole="">
             <v:imagedata r:id="rId48" o:title=""/>
           </v:shape>
-          <o:OLEObject Type="Embed" ProgID="Visio.Drawing.15" ShapeID="_x0000_i1035" DrawAspect="Content" ObjectID="_1474746698" r:id="rId49"/>
+          <o:OLEObject Type="Embed" ProgID="Visio.Drawing.15" ShapeID="_x0000_i1033" DrawAspect="Content" ObjectID="_1474749009" r:id="rId49"/>
         </w:object>
       </w:r>
     </w:p>
@@ -15673,7 +16403,22 @@
     </w:p>
     <w:p>
       <w:r>
-        <w:t xml:space="preserve">ListProcessorActual is responsible for processing the list of tasks which is passed by TaskManagerActual according to whether the user wants to search by hashtag or search by keyword. </w:t>
+        <w:rPr>
+          <w:i/>
+        </w:rPr>
+        <w:t>ListProcessorActual</w:t>
+      </w:r>
+      <w:r>
+        <w:t xml:space="preserve"> is responsible for processing the list of tasks which is passed by </w:t>
+      </w:r>
+      <w:r>
+        <w:rPr>
+          <w:i/>
+        </w:rPr>
+        <w:t>TaskManagerActual</w:t>
+      </w:r>
+      <w:r>
+        <w:t xml:space="preserve"> according to whether the user wants to search by hashtag or search by keyword. </w:t>
       </w:r>
     </w:p>
     <w:p>
@@ -15716,15 +16461,48 @@
         <w:rPr>
           <w:rFonts w:cs="Consolas"/>
         </w:rPr>
-        <w:t xml:space="preserve"> is called by TaskManagerActual and ListProcessorActual will return a list of tasks that contains the keyword user keyed in.</w:t>
-      </w:r>
-    </w:p>
-    <w:p>
+        <w:t xml:space="preserve"> is called by </w:t>
+      </w:r>
       <w:r>
         <w:rPr>
           <w:rFonts w:cs="Consolas"/>
-        </w:rPr>
-        <w:t>TaskManagerActual calls</w:t>
+          <w:i/>
+        </w:rPr>
+        <w:t>TaskManagerActual</w:t>
+      </w:r>
+      <w:r>
+        <w:rPr>
+          <w:rFonts w:cs="Consolas"/>
+        </w:rPr>
+        <w:t xml:space="preserve"> and </w:t>
+      </w:r>
+      <w:r>
+        <w:rPr>
+          <w:rFonts w:cs="Consolas"/>
+          <w:i/>
+        </w:rPr>
+        <w:t>ListProcessorActual</w:t>
+      </w:r>
+      <w:r>
+        <w:rPr>
+          <w:rFonts w:cs="Consolas"/>
+        </w:rPr>
+        <w:t xml:space="preserve"> will return a list of tasks that contains the keyword user keyed in.</w:t>
+      </w:r>
+    </w:p>
+    <w:p>
+      <w:r>
+        <w:rPr>
+          <w:rFonts w:cs="Consolas"/>
+          <w:i/>
+        </w:rPr>
+        <w:t>TaskManagerActual</w:t>
+      </w:r>
+      <w:r>
+        <w:rPr>
+          <w:rFonts w:cs="Consolas"/>
+        </w:rPr>
+        <w:t xml:space="preserve"> calls</w:t>
       </w:r>
       <w:r>
         <w:t xml:space="preserve"> </w:t>
@@ -15750,12 +16528,34 @@
         <w:rPr>
           <w:rFonts w:cs="Consolas"/>
         </w:rPr>
-        <w:t xml:space="preserve"> and ListProcessorActual will return a list of tasks that contains the hashtag user keyed in. </w:t>
-      </w:r>
-    </w:p>
-    <w:p>
-      <w:r>
-        <w:t xml:space="preserve">If the user wants to display a default hashtag which is not manually created by the user, the same method is called for ListProcessorActual to process the list. The table below is the description of lists which the method will return when a default hashtag is entered. </w:t>
+        <w:t xml:space="preserve"> and </w:t>
+      </w:r>
+      <w:r>
+        <w:rPr>
+          <w:rFonts w:cs="Consolas"/>
+          <w:i/>
+        </w:rPr>
+        <w:t>ListProcessorActual</w:t>
+      </w:r>
+      <w:r>
+        <w:rPr>
+          <w:rFonts w:cs="Consolas"/>
+        </w:rPr>
+        <w:t xml:space="preserve"> will return a list of tasks that contains the hashtag user keyed in. </w:t>
+      </w:r>
+    </w:p>
+    <w:p>
+      <w:r>
+        <w:t xml:space="preserve">If the user wants to display a default hashtag which is not manually created by the user, the same method is called for </w:t>
+      </w:r>
+      <w:r>
+        <w:rPr>
+          <w:i/>
+        </w:rPr>
+        <w:t>ListProcessorActual</w:t>
+      </w:r>
+      <w:r>
+        <w:t xml:space="preserve"> to process the list. The table below is the description of lists which the method will return when a default hashtag is entered. </w:t>
       </w:r>
     </w:p>
     <w:tbl>
@@ -15765,32 +16565,42 @@
         <w:tblLook w:val="04A0" w:firstRow="1" w:lastRow="0" w:firstColumn="1" w:lastColumn="0" w:noHBand="0" w:noVBand="1"/>
       </w:tblPr>
       <w:tblGrid>
-        <w:gridCol w:w="4675"/>
-        <w:gridCol w:w="4675"/>
+        <w:gridCol w:w="2065"/>
+        <w:gridCol w:w="7285"/>
       </w:tblGrid>
       <w:tr>
         <w:tc>
           <w:tcPr>
-            <w:tcW w:w="4675" w:type="dxa"/>
+            <w:tcW w:w="2065" w:type="dxa"/>
           </w:tcPr>
           <w:p>
             <w:pPr>
-              <w:jc w:val="center"/>
+              <w:rPr>
+                <w:b/>
+              </w:rPr>
             </w:pPr>
             <w:r>
+              <w:rPr>
+                <w:b/>
+              </w:rPr>
               <w:t>Default Hashtag</w:t>
             </w:r>
           </w:p>
         </w:tc>
         <w:tc>
           <w:tcPr>
-            <w:tcW w:w="4675" w:type="dxa"/>
+            <w:tcW w:w="7285" w:type="dxa"/>
           </w:tcPr>
           <w:p>
             <w:pPr>
-              <w:jc w:val="center"/>
+              <w:rPr>
+                <w:b/>
+              </w:rPr>
             </w:pPr>
             <w:r>
+              <w:rPr>
+                <w:b/>
+              </w:rPr>
               <w:t>Description of the list returned</w:t>
             </w:r>
           </w:p>
@@ -15799,12 +16609,9 @@
       <w:tr>
         <w:tc>
           <w:tcPr>
-            <w:tcW w:w="4675" w:type="dxa"/>
+            <w:tcW w:w="2065" w:type="dxa"/>
           </w:tcPr>
           <w:p>
-            <w:pPr>
-              <w:jc w:val="center"/>
-            </w:pPr>
             <w:r>
               <w:t>#all</w:t>
             </w:r>
@@ -15812,7 +16619,7 @@
         </w:tc>
         <w:tc>
           <w:tcPr>
-            <w:tcW w:w="4675" w:type="dxa"/>
+            <w:tcW w:w="7285" w:type="dxa"/>
           </w:tcPr>
           <w:p>
             <w:r>
@@ -15824,12 +16631,9 @@
       <w:tr>
         <w:tc>
           <w:tcPr>
-            <w:tcW w:w="4675" w:type="dxa"/>
+            <w:tcW w:w="2065" w:type="dxa"/>
           </w:tcPr>
           <w:p>
-            <w:pPr>
-              <w:jc w:val="center"/>
-            </w:pPr>
             <w:r>
               <w:t>#pri (priority)</w:t>
             </w:r>
@@ -15837,7 +16641,7 @@
         </w:tc>
         <w:tc>
           <w:tcPr>
-            <w:tcW w:w="4675" w:type="dxa"/>
+            <w:tcW w:w="7285" w:type="dxa"/>
           </w:tcPr>
           <w:p>
             <w:r>
@@ -15849,12 +16653,9 @@
       <w:tr>
         <w:tc>
           <w:tcPr>
-            <w:tcW w:w="4675" w:type="dxa"/>
+            <w:tcW w:w="2065" w:type="dxa"/>
           </w:tcPr>
           <w:p>
-            <w:pPr>
-              <w:jc w:val="center"/>
-            </w:pPr>
             <w:r>
               <w:t>#tdy (today)</w:t>
             </w:r>
@@ -15862,7 +16663,7 @@
         </w:tc>
         <w:tc>
           <w:tcPr>
-            <w:tcW w:w="4675" w:type="dxa"/>
+            <w:tcW w:w="7285" w:type="dxa"/>
           </w:tcPr>
           <w:p>
             <w:r>
@@ -15874,12 +16675,9 @@
       <w:tr>
         <w:tc>
           <w:tcPr>
-            <w:tcW w:w="4675" w:type="dxa"/>
+            <w:tcW w:w="2065" w:type="dxa"/>
           </w:tcPr>
           <w:p>
-            <w:pPr>
-              <w:jc w:val="center"/>
-            </w:pPr>
             <w:r>
               <w:t>#tmr (tomorrow)</w:t>
             </w:r>
@@ -15887,7 +16685,7 @@
         </w:tc>
         <w:tc>
           <w:tcPr>
-            <w:tcW w:w="4675" w:type="dxa"/>
+            <w:tcW w:w="7285" w:type="dxa"/>
           </w:tcPr>
           <w:p>
             <w:r>
@@ -15899,12 +16697,9 @@
       <w:tr>
         <w:tc>
           <w:tcPr>
-            <w:tcW w:w="4675" w:type="dxa"/>
+            <w:tcW w:w="2065" w:type="dxa"/>
           </w:tcPr>
           <w:p>
-            <w:pPr>
-              <w:jc w:val="center"/>
-            </w:pPr>
             <w:r>
               <w:t>#upc (upcoming)</w:t>
             </w:r>
@@ -15912,7 +16707,7 @@
         </w:tc>
         <w:tc>
           <w:tcPr>
-            <w:tcW w:w="4675" w:type="dxa"/>
+            <w:tcW w:w="7285" w:type="dxa"/>
           </w:tcPr>
           <w:p>
             <w:r>
@@ -15924,12 +16719,9 @@
       <w:tr>
         <w:tc>
           <w:tcPr>
-            <w:tcW w:w="4675" w:type="dxa"/>
+            <w:tcW w:w="2065" w:type="dxa"/>
           </w:tcPr>
           <w:p>
-            <w:pPr>
-              <w:jc w:val="center"/>
-            </w:pPr>
             <w:r>
               <w:t>#smd (someday)</w:t>
             </w:r>
@@ -15937,7 +16729,7 @@
         </w:tc>
         <w:tc>
           <w:tcPr>
-            <w:tcW w:w="4675" w:type="dxa"/>
+            <w:tcW w:w="7285" w:type="dxa"/>
           </w:tcPr>
           <w:p>
             <w:r>
@@ -15949,12 +16741,9 @@
       <w:tr>
         <w:tc>
           <w:tcPr>
-            <w:tcW w:w="4675" w:type="dxa"/>
+            <w:tcW w:w="2065" w:type="dxa"/>
           </w:tcPr>
           <w:p>
-            <w:pPr>
-              <w:jc w:val="center"/>
-            </w:pPr>
             <w:r>
               <w:t>#dne (done)</w:t>
             </w:r>
@@ -15962,7 +16751,7 @@
         </w:tc>
         <w:tc>
           <w:tcPr>
-            <w:tcW w:w="4675" w:type="dxa"/>
+            <w:tcW w:w="7285" w:type="dxa"/>
           </w:tcPr>
           <w:p>
             <w:pPr>
@@ -16005,7 +16794,12 @@
         <w:fldChar w:fldCharType="end"/>
       </w:r>
       <w:r>
-        <w:t>: Default Hashtags</w:t>
+        <w:t>: Def</w:t>
+      </w:r>
+      <w:bookmarkStart w:id="27" w:name="_GoBack"/>
+      <w:bookmarkEnd w:id="27"/>
+      <w:r>
+        <w:t>ault Hashtags</w:t>
       </w:r>
     </w:p>
     <w:p>
@@ -16041,7 +16835,7 @@
           <w:szCs w:val="32"/>
         </w:rPr>
       </w:pPr>
-      <w:bookmarkStart w:id="31" w:name="_Toc400992196"/>
+      <w:bookmarkStart w:id="28" w:name="_Toc400992196"/>
       <w:r>
         <w:rPr>
           <w:noProof/>
@@ -16059,7 +16853,7 @@
         </w:rPr>
         <w:t>.3 Storage</w:t>
       </w:r>
-      <w:bookmarkEnd w:id="31"/>
+      <w:bookmarkEnd w:id="28"/>
     </w:p>
     <w:p>
       <w:pPr>
@@ -16100,7 +16894,6 @@
           <w:noProof/>
           <w:sz w:val="32"/>
           <w:szCs w:val="32"/>
-          <w:lang w:eastAsia="zh-CN"/>
         </w:rPr>
         <w:drawing>
           <wp:inline distT="0" distB="0" distL="0" distR="0" wp14:anchorId="7A9C2E35" wp14:editId="54A5A7AE">
@@ -16212,7 +17005,6 @@
           <w:noProof/>
           <w:sz w:val="32"/>
           <w:szCs w:val="32"/>
-          <w:lang w:eastAsia="zh-CN"/>
         </w:rPr>
         <w:drawing>
           <wp:inline distT="0" distB="0" distL="0" distR="0" wp14:anchorId="6B8AB822" wp14:editId="43C6D308">
@@ -16301,7 +17093,7 @@
       <w:pPr>
         <w:pStyle w:val="Heading1"/>
       </w:pPr>
-      <w:bookmarkStart w:id="32" w:name="_Toc400992197"/>
+      <w:bookmarkStart w:id="29" w:name="_Toc400992197"/>
       <w:r>
         <w:lastRenderedPageBreak/>
         <w:t>4</w:t>
@@ -16309,7 +17101,7 @@
       <w:r>
         <w:t>. Testing the System</w:t>
       </w:r>
-      <w:bookmarkEnd w:id="32"/>
+      <w:bookmarkEnd w:id="29"/>
     </w:p>
     <w:p>
       <w:r>
@@ -16355,10 +17147,10 @@
           <w:szCs w:val="32"/>
         </w:rPr>
         <w:object w:dxaOrig="4220" w:dyaOrig="2857">
-          <v:shape id="_x0000_i1034" type="#_x0000_t75" style="width:210.55pt;height:142.65pt" o:ole="">
+          <v:shape id="_x0000_i1025" type="#_x0000_t75" style="width:210.75pt;height:142.5pt" o:ole="">
             <v:imagedata r:id="rId53" o:title=""/>
           </v:shape>
-          <o:OLEObject Type="Embed" ProgID="Photoshop.Image.13" ShapeID="_x0000_i1034" DrawAspect="Content" ObjectID="_1474746699" r:id="rId54">
+          <o:OLEObject Type="Embed" ProgID="Photoshop.Image.13" ShapeID="_x0000_i1025" DrawAspect="Content" ObjectID="_1474749010" r:id="rId54">
             <o:FieldCodes>\s</o:FieldCodes>
           </o:OLEObject>
         </w:object>
@@ -16453,7 +17245,6 @@
           <w:noProof/>
           <w:sz w:val="32"/>
           <w:szCs w:val="32"/>
-          <w:lang w:eastAsia="zh-CN"/>
         </w:rPr>
         <w:drawing>
           <wp:inline distT="0" distB="0" distL="0" distR="0" wp14:anchorId="56572F2A" wp14:editId="69B93E17">
@@ -16594,7 +17385,6 @@
           <w:noProof/>
           <w:sz w:val="32"/>
           <w:szCs w:val="32"/>
-          <w:lang w:eastAsia="zh-CN"/>
         </w:rPr>
         <w:drawing>
           <wp:inline distT="0" distB="0" distL="0" distR="0" wp14:anchorId="4C41F0A3" wp14:editId="18B98585">
@@ -17229,7 +18019,6 @@
           <w:noProof/>
           <w:sz w:val="32"/>
           <w:szCs w:val="32"/>
-          <w:lang w:eastAsia="zh-CN"/>
         </w:rPr>
         <w:drawing>
           <wp:inline distT="0" distB="0" distL="0" distR="0" wp14:anchorId="3F06FC47" wp14:editId="0A08F81A">
@@ -17378,6 +18167,7 @@
         <w:docPartUnique/>
       </w:docPartObj>
     </w:sdtPr>
+    <w:sdtEndPr/>
     <w:sdtContent>
       <w:p>
         <w:pPr>
@@ -17400,7 +18190,7 @@
           <w:rPr>
             <w:noProof/>
           </w:rPr>
-          <w:t>11</w:t>
+          <w:t>23</w:t>
         </w:r>
         <w:r>
           <w:rPr>
@@ -18906,7 +19696,6 @@
   <w:style w:type="character" w:default="1" w:styleId="DefaultParagraphFont">
     <w:name w:val="Default Paragraph Font"/>
     <w:uiPriority w:val="1"/>
-    <w:semiHidden/>
     <w:unhideWhenUsed/>
   </w:style>
   <w:style w:type="table" w:default="1" w:styleId="TableNormal">
@@ -19734,7 +20523,7 @@
 </file>
 
 <file path=customXml/itemProps1.xml><?xml version="1.0" encoding="utf-8"?>
-<ds:datastoreItem xmlns:ds="http://schemas.openxmlformats.org/officeDocument/2006/customXml" ds:itemID="{3299EE6E-BC7C-4DC6-8164-57D37F22E4EC}">
+<ds:datastoreItem xmlns:ds="http://schemas.openxmlformats.org/officeDocument/2006/customXml" ds:itemID="{D16EA356-DE46-4A74-B939-D3261C5B59DA}">
   <ds:schemaRefs>
     <ds:schemaRef ds:uri="http://schemas.openxmlformats.org/officeDocument/2006/bibliography"/>
   </ds:schemaRefs>

</xml_diff>